<commit_message>
Angular - set-up angular building options (STRICT);
</commit_message>
<xml_diff>
--- a/_artefacts/Environment - quick start.docx
+++ b/_artefacts/Environment - quick start.docx
@@ -97,8 +97,6 @@
         </w:rPr>
         <w:t>And case-insensitive in .NET</w:t>
       </w:r>
-      <w:bookmarkStart w:id="0" w:name="_GoBack"/>
-      <w:bookmarkEnd w:id="0"/>
     </w:p>
     <w:p>
       <w:pPr>
@@ -1350,9 +1348,1072 @@
         </w:numPr>
       </w:pPr>
       <w:r>
-        <w:t>…continuing…</w:t>
-      </w:r>
-    </w:p>
+        <w:t>Add environment settings</w:t>
+      </w:r>
+    </w:p>
+    <w:p>
+      <w:pPr>
+        <w:pStyle w:val="ListParagraph"/>
+        <w:numPr>
+          <w:ilvl w:val="1"/>
+          <w:numId w:val="8"/>
+        </w:numPr>
+      </w:pPr>
+      <w:r>
+        <w:t>Ensure RUN scripts for all environment</w:t>
+      </w:r>
+    </w:p>
+    <w:p>
+      <w:pPr>
+        <w:pStyle w:val="ListParagraph"/>
+        <w:numPr>
+          <w:ilvl w:val="1"/>
+          <w:numId w:val="8"/>
+        </w:numPr>
+      </w:pPr>
+      <w:r>
+        <w:t>Make sure enough memory is allocated for the app</w:t>
+      </w:r>
+    </w:p>
+    <w:p>
+      <w:pPr>
+        <w:pStyle w:val="ListParagraph"/>
+        <w:numPr>
+          <w:ilvl w:val="0"/>
+          <w:numId w:val="8"/>
+        </w:numPr>
+      </w:pPr>
+      <w:r>
+        <w:t>Set up budgets</w:t>
+      </w:r>
+    </w:p>
+    <w:p>
+      <w:pPr>
+        <w:pStyle w:val="ListParagraph"/>
+        <w:numPr>
+          <w:ilvl w:val="0"/>
+          <w:numId w:val="8"/>
+        </w:numPr>
+      </w:pPr>
+      <w:r>
+        <w:t>(optionally) Disable: AOT and OPTIMIZATIONS</w:t>
+      </w:r>
+    </w:p>
+    <w:p>
+      <w:pPr>
+        <w:pStyle w:val="ListParagraph"/>
+        <w:numPr>
+          <w:ilvl w:val="0"/>
+          <w:numId w:val="8"/>
+        </w:numPr>
+      </w:pPr>
+      <w:r>
+        <w:lastRenderedPageBreak/>
+        <w:t xml:space="preserve">Set up important </w:t>
+      </w:r>
+      <w:proofErr w:type="spellStart"/>
+      <w:r>
+        <w:t>TypeScript</w:t>
+      </w:r>
+      <w:proofErr w:type="spellEnd"/>
+      <w:r>
+        <w:t xml:space="preserve"> constraints</w:t>
+      </w:r>
+      <w:r>
+        <w:t xml:space="preserve"> (</w:t>
+      </w:r>
+      <w:proofErr w:type="spellStart"/>
+      <w:r>
+        <w:t>tsconfig.json</w:t>
+      </w:r>
+      <w:proofErr w:type="spellEnd"/>
+      <w:r>
+        <w:t>)</w:t>
+      </w:r>
+      <w:r>
+        <w:t>:</w:t>
+      </w:r>
+    </w:p>
+    <w:p>
+      <w:pPr>
+        <w:pStyle w:val="Code"/>
+        <w:ind w:left="360"/>
+        <w:rPr>
+          <w:rFonts w:eastAsia="Times New Roman"/>
+          <w:color w:val="D4D4D4"/>
+        </w:rPr>
+      </w:pPr>
+      <w:r>
+        <w:rPr>
+          <w:rFonts w:eastAsia="Times New Roman"/>
+          <w:color w:val="D4D4D4"/>
+        </w:rPr>
+        <w:t>  </w:t>
+      </w:r>
+      <w:r>
+        <w:rPr>
+          <w:rFonts w:eastAsia="Times New Roman"/>
+        </w:rPr>
+        <w:t>"</w:t>
+      </w:r>
+      <w:proofErr w:type="spellStart"/>
+      <w:proofErr w:type="gramStart"/>
+      <w:r>
+        <w:rPr>
+          <w:rFonts w:eastAsia="Times New Roman"/>
+        </w:rPr>
+        <w:t>compileOnSave</w:t>
+      </w:r>
+      <w:proofErr w:type="spellEnd"/>
+      <w:proofErr w:type="gramEnd"/>
+      <w:r>
+        <w:rPr>
+          <w:rFonts w:eastAsia="Times New Roman"/>
+        </w:rPr>
+        <w:t>"</w:t>
+      </w:r>
+      <w:r>
+        <w:rPr>
+          <w:rFonts w:eastAsia="Times New Roman"/>
+          <w:color w:val="D4D4D4"/>
+        </w:rPr>
+        <w:t>: </w:t>
+      </w:r>
+      <w:r>
+        <w:rPr>
+          <w:rFonts w:eastAsia="Times New Roman"/>
+          <w:color w:val="569CD6"/>
+        </w:rPr>
+        <w:t>false</w:t>
+      </w:r>
+      <w:r>
+        <w:rPr>
+          <w:rFonts w:eastAsia="Times New Roman"/>
+          <w:color w:val="D4D4D4"/>
+        </w:rPr>
+        <w:t>,</w:t>
+      </w:r>
+    </w:p>
+    <w:p>
+      <w:pPr>
+        <w:pStyle w:val="Code"/>
+        <w:ind w:left="360"/>
+        <w:rPr>
+          <w:rFonts w:eastAsia="Times New Roman"/>
+          <w:color w:val="D4D4D4"/>
+        </w:rPr>
+      </w:pPr>
+      <w:r>
+        <w:rPr>
+          <w:rFonts w:eastAsia="Times New Roman"/>
+          <w:color w:val="D4D4D4"/>
+        </w:rPr>
+        <w:t>  </w:t>
+      </w:r>
+      <w:r>
+        <w:rPr>
+          <w:rFonts w:eastAsia="Times New Roman"/>
+        </w:rPr>
+        <w:t>"</w:t>
+      </w:r>
+      <w:proofErr w:type="spellStart"/>
+      <w:proofErr w:type="gramStart"/>
+      <w:r>
+        <w:rPr>
+          <w:rFonts w:eastAsia="Times New Roman"/>
+        </w:rPr>
+        <w:t>compilerOptions</w:t>
+      </w:r>
+      <w:proofErr w:type="spellEnd"/>
+      <w:proofErr w:type="gramEnd"/>
+      <w:r>
+        <w:rPr>
+          <w:rFonts w:eastAsia="Times New Roman"/>
+        </w:rPr>
+        <w:t>"</w:t>
+      </w:r>
+      <w:r>
+        <w:rPr>
+          <w:rFonts w:eastAsia="Times New Roman"/>
+          <w:color w:val="D4D4D4"/>
+        </w:rPr>
+        <w:t>: {</w:t>
+      </w:r>
+    </w:p>
+    <w:p>
+      <w:pPr>
+        <w:pStyle w:val="Code"/>
+        <w:ind w:left="360"/>
+        <w:rPr>
+          <w:rFonts w:eastAsia="Times New Roman"/>
+          <w:color w:val="D4D4D4"/>
+        </w:rPr>
+      </w:pPr>
+      <w:r>
+        <w:rPr>
+          <w:rFonts w:eastAsia="Times New Roman"/>
+          <w:color w:val="D4D4D4"/>
+        </w:rPr>
+        <w:tab/>
+        <w:t>// …</w:t>
+      </w:r>
+      <w:bookmarkStart w:id="0" w:name="_GoBack"/>
+      <w:bookmarkEnd w:id="0"/>
+    </w:p>
+    <w:p>
+      <w:pPr>
+        <w:pStyle w:val="Code"/>
+        <w:ind w:left="360"/>
+        <w:rPr>
+          <w:rFonts w:eastAsia="Times New Roman"/>
+          <w:color w:val="D4D4D4"/>
+        </w:rPr>
+      </w:pPr>
+      <w:r>
+        <w:rPr>
+          <w:rFonts w:eastAsia="Times New Roman"/>
+          <w:color w:val="D4D4D4"/>
+        </w:rPr>
+        <w:t>  },</w:t>
+      </w:r>
+    </w:p>
+    <w:p>
+      <w:pPr>
+        <w:pStyle w:val="Code"/>
+        <w:ind w:left="360"/>
+        <w:rPr>
+          <w:rFonts w:eastAsia="Times New Roman"/>
+          <w:color w:val="D4D4D4"/>
+        </w:rPr>
+      </w:pPr>
+      <w:r>
+        <w:rPr>
+          <w:rFonts w:eastAsia="Times New Roman"/>
+          <w:color w:val="D4D4D4"/>
+        </w:rPr>
+        <w:t>  </w:t>
+      </w:r>
+      <w:r>
+        <w:rPr>
+          <w:rFonts w:eastAsia="Times New Roman"/>
+        </w:rPr>
+        <w:t>"</w:t>
+      </w:r>
+      <w:proofErr w:type="spellStart"/>
+      <w:proofErr w:type="gramStart"/>
+      <w:r>
+        <w:rPr>
+          <w:rFonts w:eastAsia="Times New Roman"/>
+        </w:rPr>
+        <w:t>angularCompilerOptions</w:t>
+      </w:r>
+      <w:proofErr w:type="spellEnd"/>
+      <w:proofErr w:type="gramEnd"/>
+      <w:r>
+        <w:rPr>
+          <w:rFonts w:eastAsia="Times New Roman"/>
+        </w:rPr>
+        <w:t>"</w:t>
+      </w:r>
+      <w:r>
+        <w:rPr>
+          <w:rFonts w:eastAsia="Times New Roman"/>
+          <w:color w:val="D4D4D4"/>
+        </w:rPr>
+        <w:t>: {</w:t>
+      </w:r>
+    </w:p>
+    <w:p>
+      <w:pPr>
+        <w:pStyle w:val="Code"/>
+        <w:ind w:left="360"/>
+        <w:rPr>
+          <w:rFonts w:eastAsia="Times New Roman"/>
+          <w:color w:val="D4D4D4"/>
+        </w:rPr>
+      </w:pPr>
+      <w:r>
+        <w:rPr>
+          <w:rFonts w:eastAsia="Times New Roman"/>
+          <w:color w:val="D4D4D4"/>
+        </w:rPr>
+        <w:t>    </w:t>
+      </w:r>
+      <w:r>
+        <w:rPr>
+          <w:rFonts w:eastAsia="Times New Roman"/>
+        </w:rPr>
+        <w:t>"enableI18nLegacyMessageIdFormat"</w:t>
+      </w:r>
+      <w:r>
+        <w:rPr>
+          <w:rFonts w:eastAsia="Times New Roman"/>
+          <w:color w:val="D4D4D4"/>
+        </w:rPr>
+        <w:t>: </w:t>
+      </w:r>
+      <w:r>
+        <w:rPr>
+          <w:rFonts w:eastAsia="Times New Roman"/>
+          <w:color w:val="569CD6"/>
+        </w:rPr>
+        <w:t>false</w:t>
+      </w:r>
+      <w:r>
+        <w:rPr>
+          <w:rFonts w:eastAsia="Times New Roman"/>
+          <w:color w:val="D4D4D4"/>
+        </w:rPr>
+        <w:t>,</w:t>
+      </w:r>
+    </w:p>
+    <w:p>
+      <w:pPr>
+        <w:pStyle w:val="Code"/>
+        <w:ind w:left="360"/>
+        <w:rPr>
+          <w:rFonts w:eastAsia="Times New Roman"/>
+          <w:color w:val="D4D4D4"/>
+        </w:rPr>
+      </w:pPr>
+      <w:r>
+        <w:rPr>
+          <w:rFonts w:eastAsia="Times New Roman"/>
+          <w:color w:val="D4D4D4"/>
+        </w:rPr>
+        <w:t>    </w:t>
+      </w:r>
+      <w:r>
+        <w:rPr>
+          <w:rFonts w:eastAsia="Times New Roman"/>
+        </w:rPr>
+        <w:t>"</w:t>
+      </w:r>
+      <w:proofErr w:type="spellStart"/>
+      <w:proofErr w:type="gramStart"/>
+      <w:r>
+        <w:rPr>
+          <w:rFonts w:eastAsia="Times New Roman"/>
+        </w:rPr>
+        <w:t>strictInjectionParameters</w:t>
+      </w:r>
+      <w:proofErr w:type="spellEnd"/>
+      <w:proofErr w:type="gramEnd"/>
+      <w:r>
+        <w:rPr>
+          <w:rFonts w:eastAsia="Times New Roman"/>
+        </w:rPr>
+        <w:t>"</w:t>
+      </w:r>
+      <w:r>
+        <w:rPr>
+          <w:rFonts w:eastAsia="Times New Roman"/>
+          <w:color w:val="D4D4D4"/>
+        </w:rPr>
+        <w:t>: </w:t>
+      </w:r>
+      <w:r>
+        <w:rPr>
+          <w:rFonts w:eastAsia="Times New Roman"/>
+          <w:color w:val="569CD6"/>
+        </w:rPr>
+        <w:t>true</w:t>
+      </w:r>
+      <w:r>
+        <w:rPr>
+          <w:rFonts w:eastAsia="Times New Roman"/>
+          <w:color w:val="D4D4D4"/>
+        </w:rPr>
+        <w:t>,</w:t>
+      </w:r>
+    </w:p>
+    <w:p>
+      <w:pPr>
+        <w:pStyle w:val="Code"/>
+        <w:ind w:left="360"/>
+        <w:rPr>
+          <w:rFonts w:eastAsia="Times New Roman"/>
+          <w:color w:val="D4D4D4"/>
+        </w:rPr>
+      </w:pPr>
+      <w:r>
+        <w:rPr>
+          <w:rFonts w:eastAsia="Times New Roman"/>
+          <w:color w:val="D4D4D4"/>
+        </w:rPr>
+        <w:t>    </w:t>
+      </w:r>
+      <w:r>
+        <w:rPr>
+          <w:rFonts w:eastAsia="Times New Roman"/>
+        </w:rPr>
+        <w:t>"</w:t>
+      </w:r>
+      <w:proofErr w:type="spellStart"/>
+      <w:proofErr w:type="gramStart"/>
+      <w:r>
+        <w:rPr>
+          <w:rFonts w:eastAsia="Times New Roman"/>
+        </w:rPr>
+        <w:t>strictInputAccessModifiers</w:t>
+      </w:r>
+      <w:proofErr w:type="spellEnd"/>
+      <w:proofErr w:type="gramEnd"/>
+      <w:r>
+        <w:rPr>
+          <w:rFonts w:eastAsia="Times New Roman"/>
+        </w:rPr>
+        <w:t>"</w:t>
+      </w:r>
+      <w:r>
+        <w:rPr>
+          <w:rFonts w:eastAsia="Times New Roman"/>
+          <w:color w:val="D4D4D4"/>
+        </w:rPr>
+        <w:t>: </w:t>
+      </w:r>
+      <w:r>
+        <w:rPr>
+          <w:rFonts w:eastAsia="Times New Roman"/>
+          <w:color w:val="569CD6"/>
+        </w:rPr>
+        <w:t>true</w:t>
+      </w:r>
+      <w:r>
+        <w:rPr>
+          <w:rFonts w:eastAsia="Times New Roman"/>
+          <w:color w:val="D4D4D4"/>
+        </w:rPr>
+        <w:t>,</w:t>
+      </w:r>
+    </w:p>
+    <w:p>
+      <w:pPr>
+        <w:pStyle w:val="Code"/>
+        <w:ind w:left="360"/>
+        <w:rPr>
+          <w:rFonts w:eastAsia="Times New Roman"/>
+          <w:color w:val="D4D4D4"/>
+        </w:rPr>
+      </w:pPr>
+      <w:r>
+        <w:rPr>
+          <w:rFonts w:eastAsia="Times New Roman"/>
+          <w:color w:val="D4D4D4"/>
+        </w:rPr>
+        <w:t>    </w:t>
+      </w:r>
+      <w:r>
+        <w:rPr>
+          <w:rFonts w:eastAsia="Times New Roman"/>
+        </w:rPr>
+        <w:t>"</w:t>
+      </w:r>
+      <w:proofErr w:type="spellStart"/>
+      <w:proofErr w:type="gramStart"/>
+      <w:r>
+        <w:rPr>
+          <w:rFonts w:eastAsia="Times New Roman"/>
+        </w:rPr>
+        <w:t>strictTemplates</w:t>
+      </w:r>
+      <w:proofErr w:type="spellEnd"/>
+      <w:proofErr w:type="gramEnd"/>
+      <w:r>
+        <w:rPr>
+          <w:rFonts w:eastAsia="Times New Roman"/>
+        </w:rPr>
+        <w:t>"</w:t>
+      </w:r>
+      <w:r>
+        <w:rPr>
+          <w:rFonts w:eastAsia="Times New Roman"/>
+          <w:color w:val="D4D4D4"/>
+        </w:rPr>
+        <w:t>: </w:t>
+      </w:r>
+      <w:r>
+        <w:rPr>
+          <w:rFonts w:eastAsia="Times New Roman"/>
+          <w:color w:val="569CD6"/>
+        </w:rPr>
+        <w:t>true</w:t>
+      </w:r>
+      <w:r>
+        <w:rPr>
+          <w:rFonts w:eastAsia="Times New Roman"/>
+          <w:color w:val="D4D4D4"/>
+        </w:rPr>
+        <w:t>,</w:t>
+      </w:r>
+    </w:p>
+    <w:p>
+      <w:pPr>
+        <w:pStyle w:val="Code"/>
+        <w:ind w:left="360"/>
+        <w:rPr>
+          <w:rFonts w:eastAsia="Times New Roman"/>
+          <w:color w:val="D4D4D4"/>
+        </w:rPr>
+      </w:pPr>
+      <w:r>
+        <w:rPr>
+          <w:rFonts w:eastAsia="Times New Roman"/>
+          <w:color w:val="D4D4D4"/>
+        </w:rPr>
+        <w:t>    </w:t>
+      </w:r>
+      <w:r>
+        <w:rPr>
+          <w:rFonts w:eastAsia="Times New Roman"/>
+        </w:rPr>
+        <w:t>"</w:t>
+      </w:r>
+      <w:proofErr w:type="spellStart"/>
+      <w:proofErr w:type="gramStart"/>
+      <w:r>
+        <w:rPr>
+          <w:rFonts w:eastAsia="Times New Roman"/>
+        </w:rPr>
+        <w:t>enableIvy</w:t>
+      </w:r>
+      <w:proofErr w:type="spellEnd"/>
+      <w:proofErr w:type="gramEnd"/>
+      <w:r>
+        <w:rPr>
+          <w:rFonts w:eastAsia="Times New Roman"/>
+        </w:rPr>
+        <w:t>"</w:t>
+      </w:r>
+      <w:r>
+        <w:rPr>
+          <w:rFonts w:eastAsia="Times New Roman"/>
+          <w:color w:val="D4D4D4"/>
+        </w:rPr>
+        <w:t>: </w:t>
+      </w:r>
+      <w:r>
+        <w:rPr>
+          <w:rFonts w:eastAsia="Times New Roman"/>
+          <w:color w:val="569CD6"/>
+        </w:rPr>
+        <w:t>true</w:t>
+      </w:r>
+      <w:r>
+        <w:rPr>
+          <w:rFonts w:eastAsia="Times New Roman"/>
+          <w:color w:val="D4D4D4"/>
+        </w:rPr>
+        <w:t>,</w:t>
+      </w:r>
+    </w:p>
+    <w:p>
+      <w:pPr>
+        <w:pStyle w:val="Code"/>
+        <w:ind w:left="360"/>
+        <w:rPr>
+          <w:rFonts w:eastAsia="Times New Roman"/>
+          <w:color w:val="D4D4D4"/>
+        </w:rPr>
+      </w:pPr>
+      <w:r>
+        <w:rPr>
+          <w:rFonts w:eastAsia="Times New Roman"/>
+          <w:color w:val="D4D4D4"/>
+        </w:rPr>
+        <w:t>    </w:t>
+      </w:r>
+      <w:r>
+        <w:rPr>
+          <w:rFonts w:eastAsia="Times New Roman"/>
+        </w:rPr>
+        <w:t>"</w:t>
+      </w:r>
+      <w:proofErr w:type="spellStart"/>
+      <w:proofErr w:type="gramStart"/>
+      <w:r>
+        <w:rPr>
+          <w:rFonts w:eastAsia="Times New Roman"/>
+        </w:rPr>
+        <w:t>forceConsistentCasingInFileNames</w:t>
+      </w:r>
+      <w:proofErr w:type="spellEnd"/>
+      <w:proofErr w:type="gramEnd"/>
+      <w:r>
+        <w:rPr>
+          <w:rFonts w:eastAsia="Times New Roman"/>
+        </w:rPr>
+        <w:t>"</w:t>
+      </w:r>
+      <w:r>
+        <w:rPr>
+          <w:rFonts w:eastAsia="Times New Roman"/>
+          <w:color w:val="D4D4D4"/>
+        </w:rPr>
+        <w:t>: </w:t>
+      </w:r>
+      <w:r>
+        <w:rPr>
+          <w:rFonts w:eastAsia="Times New Roman"/>
+          <w:color w:val="569CD6"/>
+        </w:rPr>
+        <w:t>true</w:t>
+      </w:r>
+      <w:r>
+        <w:rPr>
+          <w:rFonts w:eastAsia="Times New Roman"/>
+          <w:color w:val="D4D4D4"/>
+        </w:rPr>
+        <w:t>,</w:t>
+      </w:r>
+    </w:p>
+    <w:p>
+      <w:pPr>
+        <w:pStyle w:val="Code"/>
+        <w:ind w:left="360"/>
+        <w:rPr>
+          <w:rFonts w:eastAsia="Times New Roman"/>
+          <w:color w:val="D4D4D4"/>
+        </w:rPr>
+      </w:pPr>
+      <w:r>
+        <w:rPr>
+          <w:rFonts w:eastAsia="Times New Roman"/>
+          <w:color w:val="D4D4D4"/>
+        </w:rPr>
+        <w:t>    </w:t>
+      </w:r>
+      <w:r>
+        <w:rPr>
+          <w:rFonts w:eastAsia="Times New Roman"/>
+        </w:rPr>
+        <w:t>"</w:t>
+      </w:r>
+      <w:proofErr w:type="gramStart"/>
+      <w:r>
+        <w:rPr>
+          <w:rFonts w:eastAsia="Times New Roman"/>
+        </w:rPr>
+        <w:t>strict</w:t>
+      </w:r>
+      <w:proofErr w:type="gramEnd"/>
+      <w:r>
+        <w:rPr>
+          <w:rFonts w:eastAsia="Times New Roman"/>
+        </w:rPr>
+        <w:t>"</w:t>
+      </w:r>
+      <w:r>
+        <w:rPr>
+          <w:rFonts w:eastAsia="Times New Roman"/>
+          <w:color w:val="D4D4D4"/>
+        </w:rPr>
+        <w:t>: </w:t>
+      </w:r>
+      <w:r>
+        <w:rPr>
+          <w:rFonts w:eastAsia="Times New Roman"/>
+          <w:color w:val="569CD6"/>
+        </w:rPr>
+        <w:t>true</w:t>
+      </w:r>
+      <w:r>
+        <w:rPr>
+          <w:rFonts w:eastAsia="Times New Roman"/>
+          <w:color w:val="D4D4D4"/>
+        </w:rPr>
+        <w:t>,</w:t>
+      </w:r>
+    </w:p>
+    <w:p>
+      <w:pPr>
+        <w:pStyle w:val="Code"/>
+        <w:ind w:left="360"/>
+        <w:rPr>
+          <w:rFonts w:eastAsia="Times New Roman"/>
+          <w:color w:val="D4D4D4"/>
+        </w:rPr>
+      </w:pPr>
+      <w:r>
+        <w:rPr>
+          <w:rFonts w:eastAsia="Times New Roman"/>
+          <w:color w:val="D4D4D4"/>
+        </w:rPr>
+        <w:t>    </w:t>
+      </w:r>
+      <w:r>
+        <w:rPr>
+          <w:rFonts w:eastAsia="Times New Roman"/>
+        </w:rPr>
+        <w:t>"</w:t>
+      </w:r>
+      <w:proofErr w:type="spellStart"/>
+      <w:proofErr w:type="gramStart"/>
+      <w:r>
+        <w:rPr>
+          <w:rFonts w:eastAsia="Times New Roman"/>
+        </w:rPr>
+        <w:t>alwaysStrict</w:t>
+      </w:r>
+      <w:proofErr w:type="spellEnd"/>
+      <w:proofErr w:type="gramEnd"/>
+      <w:r>
+        <w:rPr>
+          <w:rFonts w:eastAsia="Times New Roman"/>
+        </w:rPr>
+        <w:t>"</w:t>
+      </w:r>
+      <w:r>
+        <w:rPr>
+          <w:rFonts w:eastAsia="Times New Roman"/>
+          <w:color w:val="D4D4D4"/>
+        </w:rPr>
+        <w:t>: </w:t>
+      </w:r>
+      <w:r>
+        <w:rPr>
+          <w:rFonts w:eastAsia="Times New Roman"/>
+          <w:color w:val="569CD6"/>
+        </w:rPr>
+        <w:t>true</w:t>
+      </w:r>
+      <w:r>
+        <w:rPr>
+          <w:rFonts w:eastAsia="Times New Roman"/>
+          <w:color w:val="D4D4D4"/>
+        </w:rPr>
+        <w:t>,</w:t>
+      </w:r>
+    </w:p>
+    <w:p>
+      <w:pPr>
+        <w:pStyle w:val="Code"/>
+        <w:ind w:left="360"/>
+        <w:rPr>
+          <w:rFonts w:eastAsia="Times New Roman"/>
+          <w:color w:val="D4D4D4"/>
+        </w:rPr>
+      </w:pPr>
+      <w:r>
+        <w:rPr>
+          <w:rFonts w:eastAsia="Times New Roman"/>
+          <w:color w:val="D4D4D4"/>
+        </w:rPr>
+        <w:t>    </w:t>
+      </w:r>
+      <w:r>
+        <w:rPr>
+          <w:rFonts w:eastAsia="Times New Roman"/>
+        </w:rPr>
+        <w:t>"</w:t>
+      </w:r>
+      <w:proofErr w:type="spellStart"/>
+      <w:proofErr w:type="gramStart"/>
+      <w:r>
+        <w:rPr>
+          <w:rFonts w:eastAsia="Times New Roman"/>
+        </w:rPr>
+        <w:t>noUnusedLocals</w:t>
+      </w:r>
+      <w:proofErr w:type="spellEnd"/>
+      <w:proofErr w:type="gramEnd"/>
+      <w:r>
+        <w:rPr>
+          <w:rFonts w:eastAsia="Times New Roman"/>
+        </w:rPr>
+        <w:t>"</w:t>
+      </w:r>
+      <w:r>
+        <w:rPr>
+          <w:rFonts w:eastAsia="Times New Roman"/>
+          <w:color w:val="D4D4D4"/>
+        </w:rPr>
+        <w:t>: </w:t>
+      </w:r>
+      <w:r>
+        <w:rPr>
+          <w:rFonts w:eastAsia="Times New Roman"/>
+          <w:color w:val="569CD6"/>
+        </w:rPr>
+        <w:t>false</w:t>
+      </w:r>
+      <w:r>
+        <w:rPr>
+          <w:rFonts w:eastAsia="Times New Roman"/>
+          <w:color w:val="D4D4D4"/>
+        </w:rPr>
+        <w:t>,</w:t>
+      </w:r>
+    </w:p>
+    <w:p>
+      <w:pPr>
+        <w:pStyle w:val="Code"/>
+        <w:ind w:left="360"/>
+        <w:rPr>
+          <w:rFonts w:eastAsia="Times New Roman"/>
+          <w:color w:val="D4D4D4"/>
+        </w:rPr>
+      </w:pPr>
+      <w:r>
+        <w:rPr>
+          <w:rFonts w:eastAsia="Times New Roman"/>
+          <w:color w:val="D4D4D4"/>
+        </w:rPr>
+        <w:t>    </w:t>
+      </w:r>
+      <w:r>
+        <w:rPr>
+          <w:rFonts w:eastAsia="Times New Roman"/>
+        </w:rPr>
+        <w:t>"</w:t>
+      </w:r>
+      <w:proofErr w:type="spellStart"/>
+      <w:proofErr w:type="gramStart"/>
+      <w:r>
+        <w:rPr>
+          <w:rFonts w:eastAsia="Times New Roman"/>
+        </w:rPr>
+        <w:t>noImplicitReturns</w:t>
+      </w:r>
+      <w:proofErr w:type="spellEnd"/>
+      <w:proofErr w:type="gramEnd"/>
+      <w:r>
+        <w:rPr>
+          <w:rFonts w:eastAsia="Times New Roman"/>
+        </w:rPr>
+        <w:t>"</w:t>
+      </w:r>
+      <w:r>
+        <w:rPr>
+          <w:rFonts w:eastAsia="Times New Roman"/>
+          <w:color w:val="D4D4D4"/>
+        </w:rPr>
+        <w:t>: </w:t>
+      </w:r>
+      <w:r>
+        <w:rPr>
+          <w:rFonts w:eastAsia="Times New Roman"/>
+          <w:color w:val="569CD6"/>
+        </w:rPr>
+        <w:t>true</w:t>
+      </w:r>
+      <w:r>
+        <w:rPr>
+          <w:rFonts w:eastAsia="Times New Roman"/>
+          <w:color w:val="D4D4D4"/>
+        </w:rPr>
+        <w:t>,</w:t>
+      </w:r>
+    </w:p>
+    <w:p>
+      <w:pPr>
+        <w:pStyle w:val="Code"/>
+        <w:ind w:left="360"/>
+        <w:rPr>
+          <w:rFonts w:eastAsia="Times New Roman"/>
+          <w:color w:val="D4D4D4"/>
+        </w:rPr>
+      </w:pPr>
+      <w:r>
+        <w:rPr>
+          <w:rFonts w:eastAsia="Times New Roman"/>
+          <w:color w:val="D4D4D4"/>
+        </w:rPr>
+        <w:t>    </w:t>
+      </w:r>
+      <w:r>
+        <w:rPr>
+          <w:rFonts w:eastAsia="Times New Roman"/>
+        </w:rPr>
+        <w:t>"</w:t>
+      </w:r>
+      <w:proofErr w:type="spellStart"/>
+      <w:proofErr w:type="gramStart"/>
+      <w:r>
+        <w:rPr>
+          <w:rFonts w:eastAsia="Times New Roman"/>
+        </w:rPr>
+        <w:t>noImplicitAny</w:t>
+      </w:r>
+      <w:proofErr w:type="spellEnd"/>
+      <w:proofErr w:type="gramEnd"/>
+      <w:r>
+        <w:rPr>
+          <w:rFonts w:eastAsia="Times New Roman"/>
+        </w:rPr>
+        <w:t>"</w:t>
+      </w:r>
+      <w:r>
+        <w:rPr>
+          <w:rFonts w:eastAsia="Times New Roman"/>
+          <w:color w:val="D4D4D4"/>
+        </w:rPr>
+        <w:t>: </w:t>
+      </w:r>
+      <w:r>
+        <w:rPr>
+          <w:rFonts w:eastAsia="Times New Roman"/>
+          <w:color w:val="569CD6"/>
+        </w:rPr>
+        <w:t>true</w:t>
+      </w:r>
+      <w:r>
+        <w:rPr>
+          <w:rFonts w:eastAsia="Times New Roman"/>
+          <w:color w:val="D4D4D4"/>
+        </w:rPr>
+        <w:t>,</w:t>
+      </w:r>
+    </w:p>
+    <w:p>
+      <w:pPr>
+        <w:pStyle w:val="Code"/>
+        <w:ind w:left="360"/>
+        <w:rPr>
+          <w:rFonts w:eastAsia="Times New Roman"/>
+          <w:color w:val="D4D4D4"/>
+        </w:rPr>
+      </w:pPr>
+      <w:r>
+        <w:rPr>
+          <w:rFonts w:eastAsia="Times New Roman"/>
+          <w:color w:val="D4D4D4"/>
+        </w:rPr>
+        <w:t>    </w:t>
+      </w:r>
+      <w:r>
+        <w:rPr>
+          <w:rFonts w:eastAsia="Times New Roman"/>
+        </w:rPr>
+        <w:t>"</w:t>
+      </w:r>
+      <w:proofErr w:type="spellStart"/>
+      <w:proofErr w:type="gramStart"/>
+      <w:r>
+        <w:rPr>
+          <w:rFonts w:eastAsia="Times New Roman"/>
+        </w:rPr>
+        <w:t>noImplicitThis</w:t>
+      </w:r>
+      <w:proofErr w:type="spellEnd"/>
+      <w:proofErr w:type="gramEnd"/>
+      <w:r>
+        <w:rPr>
+          <w:rFonts w:eastAsia="Times New Roman"/>
+        </w:rPr>
+        <w:t>"</w:t>
+      </w:r>
+      <w:r>
+        <w:rPr>
+          <w:rFonts w:eastAsia="Times New Roman"/>
+          <w:color w:val="D4D4D4"/>
+        </w:rPr>
+        <w:t>: </w:t>
+      </w:r>
+      <w:r>
+        <w:rPr>
+          <w:rFonts w:eastAsia="Times New Roman"/>
+          <w:color w:val="569CD6"/>
+        </w:rPr>
+        <w:t>true</w:t>
+      </w:r>
+      <w:r>
+        <w:rPr>
+          <w:rFonts w:eastAsia="Times New Roman"/>
+          <w:color w:val="D4D4D4"/>
+        </w:rPr>
+        <w:t>,</w:t>
+      </w:r>
+    </w:p>
+    <w:p>
+      <w:pPr>
+        <w:pStyle w:val="Code"/>
+        <w:ind w:left="360"/>
+        <w:rPr>
+          <w:rFonts w:eastAsia="Times New Roman"/>
+          <w:color w:val="D4D4D4"/>
+        </w:rPr>
+      </w:pPr>
+      <w:r>
+        <w:rPr>
+          <w:rFonts w:eastAsia="Times New Roman"/>
+          <w:color w:val="D4D4D4"/>
+        </w:rPr>
+        <w:t>    </w:t>
+      </w:r>
+      <w:r>
+        <w:rPr>
+          <w:rFonts w:eastAsia="Times New Roman"/>
+        </w:rPr>
+        <w:t>"</w:t>
+      </w:r>
+      <w:proofErr w:type="spellStart"/>
+      <w:proofErr w:type="gramStart"/>
+      <w:r>
+        <w:rPr>
+          <w:rFonts w:eastAsia="Times New Roman"/>
+        </w:rPr>
+        <w:t>strictNullChecks</w:t>
+      </w:r>
+      <w:proofErr w:type="spellEnd"/>
+      <w:proofErr w:type="gramEnd"/>
+      <w:r>
+        <w:rPr>
+          <w:rFonts w:eastAsia="Times New Roman"/>
+        </w:rPr>
+        <w:t>"</w:t>
+      </w:r>
+      <w:r>
+        <w:rPr>
+          <w:rFonts w:eastAsia="Times New Roman"/>
+          <w:color w:val="D4D4D4"/>
+        </w:rPr>
+        <w:t>: </w:t>
+      </w:r>
+      <w:r>
+        <w:rPr>
+          <w:rFonts w:eastAsia="Times New Roman"/>
+          <w:color w:val="569CD6"/>
+        </w:rPr>
+        <w:t>true</w:t>
+      </w:r>
+    </w:p>
+    <w:p>
+      <w:pPr>
+        <w:pStyle w:val="Code"/>
+        <w:ind w:left="360"/>
+        <w:rPr>
+          <w:rFonts w:eastAsia="Times New Roman"/>
+          <w:color w:val="D4D4D4"/>
+        </w:rPr>
+      </w:pPr>
+      <w:r>
+        <w:rPr>
+          <w:rFonts w:eastAsia="Times New Roman"/>
+          <w:color w:val="D4D4D4"/>
+        </w:rPr>
+        <w:t>  }</w:t>
+      </w:r>
+    </w:p>
+    <w:p>
+      <w:pPr>
+        <w:pStyle w:val="Code"/>
+        <w:ind w:left="360"/>
+        <w:rPr>
+          <w:rFonts w:eastAsia="Times New Roman"/>
+          <w:color w:val="D4D4D4"/>
+        </w:rPr>
+      </w:pPr>
+      <w:r>
+        <w:rPr>
+          <w:rFonts w:eastAsia="Times New Roman"/>
+          <w:color w:val="D4D4D4"/>
+        </w:rPr>
+        <w:t>}</w:t>
+      </w:r>
+    </w:p>
+    <w:p/>
+    <w:p/>
     <w:p/>
     <w:sectPr>
       <w:pgSz w:w="12240" w:h="15840"/>
@@ -3685,7 +4746,7 @@
 </file>
 
 <file path=customXml/itemProps1.xml><?xml version="1.0" encoding="utf-8"?>
-<ds:datastoreItem xmlns:ds="http://schemas.openxmlformats.org/officeDocument/2006/customXml" ds:itemID="{B74C1F40-C9FB-4A09-9958-B1A8603580C6}">
+<ds:datastoreItem xmlns:ds="http://schemas.openxmlformats.org/officeDocument/2006/customXml" ds:itemID="{ECE25BD1-FE3F-47E5-9C75-4FBC3BF1ABA6}">
   <ds:schemaRefs>
     <ds:schemaRef ds:uri="http://schemas.openxmlformats.org/officeDocument/2006/bibliography"/>
   </ds:schemaRefs>

</xml_diff>

<commit_message>
Azure PIPELINES init - with documentation!
</commit_message>
<xml_diff>
--- a/_artefacts/Environment - quick start.docx
+++ b/_artefacts/Environment - quick start.docx
@@ -23,7 +23,7 @@
         <w:pStyle w:val="Heading1"/>
       </w:pPr>
       <w:r>
-        <w:t>.NET structure changes</w:t>
+        <w:t>Source code structure changes</w:t>
       </w:r>
     </w:p>
     <w:p>
@@ -43,21 +43,8 @@
         </w:numPr>
       </w:pPr>
       <w:r>
-        <w:t xml:space="preserve">Create QA / PROD </w:t>
-      </w:r>
-      <w:proofErr w:type="spellStart"/>
-      <w:r>
-        <w:t>env</w:t>
-      </w:r>
-      <w:proofErr w:type="spellEnd"/>
-      <w:r>
-        <w:t>. inside .NET, update Properties/</w:t>
-      </w:r>
-      <w:proofErr w:type="spellStart"/>
-      <w:r>
-        <w:t>launchSettings.json</w:t>
-      </w:r>
-      <w:proofErr w:type="spellEnd"/>
+        <w:t>Create QA / PROD env. inside .NET, update Properties/launchSettings.json</w:t>
+      </w:r>
       <w:r>
         <w:t>, important:</w:t>
       </w:r>
@@ -106,14 +93,14 @@
           <w:numId w:val="8"/>
         </w:numPr>
       </w:pPr>
+      <w:bookmarkStart w:id="0" w:name="_GoBack"/>
+      <w:bookmarkEnd w:id="0"/>
       <w:r>
         <w:t xml:space="preserve">Add </w:t>
       </w:r>
-      <w:proofErr w:type="spellStart"/>
       <w:r>
         <w:t>Directory.Build.props</w:t>
       </w:r>
-      <w:proofErr w:type="spellEnd"/>
       <w:r>
         <w:t xml:space="preserve"> to the top directory</w:t>
       </w:r>
@@ -127,13 +114,8 @@
         </w:numPr>
       </w:pPr>
       <w:r>
-        <w:t xml:space="preserve">Alter </w:t>
-      </w:r>
-      <w:proofErr w:type="spellStart"/>
-      <w:r>
-        <w:t>Startup.cs</w:t>
-      </w:r>
-      <w:proofErr w:type="spellEnd"/>
+        <w:t>Alter Startup.cs</w:t>
+      </w:r>
     </w:p>
     <w:p>
       <w:pPr>
@@ -162,15 +144,7 @@
         </w:numPr>
       </w:pPr>
       <w:r>
-        <w:t xml:space="preserve">move some </w:t>
-      </w:r>
-      <w:proofErr w:type="spellStart"/>
-      <w:r>
-        <w:t>const</w:t>
-      </w:r>
-      <w:proofErr w:type="spellEnd"/>
-      <w:r>
-        <w:t xml:space="preserve"> to the top</w:t>
+        <w:t>move some const to the top</w:t>
       </w:r>
     </w:p>
     <w:p>
@@ -181,70 +155,60 @@
           <w:numId w:val="8"/>
         </w:numPr>
         <w:rPr>
-          <w:rStyle w:val="CodeChar"/>
-        </w:rPr>
-      </w:pPr>
-      <w:r>
-        <w:t>Alter the *.</w:t>
-      </w:r>
-      <w:proofErr w:type="spellStart"/>
-      <w:r>
-        <w:t>csproj</w:t>
-      </w:r>
-      <w:proofErr w:type="spellEnd"/>
-      <w:r>
-        <w:t xml:space="preserve"> so the SPA build / run process accepts and uses environment settings</w:t>
-      </w:r>
-      <w:r>
-        <w:t xml:space="preserve">, we need to swap out: </w:t>
-      </w:r>
-      <w:r>
-        <w:rPr>
-          <w:rStyle w:val="CodeChar"/>
-        </w:rPr>
-        <w:t>&lt;Target Name="</w:t>
-      </w:r>
-      <w:proofErr w:type="spellStart"/>
-      <w:r>
-        <w:rPr>
-          <w:rStyle w:val="CodeChar"/>
-        </w:rPr>
-        <w:t>PublishRunWebpack</w:t>
-      </w:r>
-      <w:proofErr w:type="spellEnd"/>
-      <w:r>
-        <w:rPr>
-          <w:rStyle w:val="CodeChar"/>
-        </w:rPr>
-        <w:t xml:space="preserve">" </w:t>
-      </w:r>
-      <w:proofErr w:type="spellStart"/>
-      <w:r>
-        <w:rPr>
-          <w:rStyle w:val="CodeChar"/>
-        </w:rPr>
-        <w:t>AfterTargets</w:t>
-      </w:r>
-      <w:proofErr w:type="spellEnd"/>
-      <w:r>
-        <w:rPr>
-          <w:rStyle w:val="CodeChar"/>
-        </w:rPr>
-        <w:t>="</w:t>
-      </w:r>
-      <w:proofErr w:type="spellStart"/>
-      <w:r>
-        <w:rPr>
-          <w:rStyle w:val="CodeChar"/>
-        </w:rPr>
-        <w:t>ComputeFilesToPublish</w:t>
-      </w:r>
-      <w:proofErr w:type="spellEnd"/>
-      <w:r>
-        <w:rPr>
-          <w:rStyle w:val="CodeChar"/>
-        </w:rPr>
-        <w:t>"&gt;</w:t>
+          <w:rFonts w:ascii="Consolas" w:hAnsi="Consolas"/>
+          <w:sz w:val="16"/>
+          <w:shd w:val="clear" w:color="auto" w:fill="F2F2F2" w:themeFill="background1" w:themeFillShade="F2"/>
+        </w:rPr>
+      </w:pPr>
+      <w:r>
+        <w:t>Alter the *.csproj so the SPA build / run process accepts and uses environment settings</w:t>
+      </w:r>
+    </w:p>
+    <w:p>
+      <w:pPr>
+        <w:pStyle w:val="ListParagraph"/>
+        <w:numPr>
+          <w:ilvl w:val="1"/>
+          <w:numId w:val="8"/>
+        </w:numPr>
+        <w:rPr>
+          <w:rFonts w:ascii="Consolas" w:hAnsi="Consolas"/>
+          <w:sz w:val="16"/>
+          <w:shd w:val="clear" w:color="auto" w:fill="F2F2F2" w:themeFill="background1" w:themeFillShade="F2"/>
+        </w:rPr>
+      </w:pPr>
+      <w:r>
+        <w:t xml:space="preserve">Alter the SPAROOT: </w:t>
+      </w:r>
+      <w:r>
+        <w:rPr>
+          <w:rStyle w:val="CodeChar"/>
+        </w:rPr>
+        <w:t>&lt;SpaRoot&gt;..\SP.Test.Client\&lt;/SpaRoot&gt;</w:t>
+      </w:r>
+    </w:p>
+    <w:p>
+      <w:pPr>
+        <w:pStyle w:val="ListParagraph"/>
+        <w:numPr>
+          <w:ilvl w:val="1"/>
+          <w:numId w:val="8"/>
+        </w:numPr>
+        <w:rPr>
+          <w:rStyle w:val="CodeChar"/>
+        </w:rPr>
+      </w:pPr>
+      <w:r>
+        <w:t>also</w:t>
+      </w:r>
+      <w:r>
+        <w:t xml:space="preserve"> we need to swap out: </w:t>
+      </w:r>
+      <w:r>
+        <w:rPr>
+          <w:rStyle w:val="CodeChar"/>
+        </w:rPr>
+        <w:t>&lt;Target Name="PublishRunWebpack" AfterTargets="ComputeFilesToPublish"&gt;</w:t>
       </w:r>
       <w:r>
         <w:t xml:space="preserve"> to</w:t>
@@ -264,49 +228,7 @@
         <w:rPr>
           <w:rStyle w:val="CodeChar"/>
         </w:rPr>
-        <w:t xml:space="preserve">  &lt;Target Name="</w:t>
-      </w:r>
-      <w:proofErr w:type="spellStart"/>
-      <w:r>
-        <w:rPr>
-          <w:rStyle w:val="CodeChar"/>
-        </w:rPr>
-        <w:t>PublishRunWebpack</w:t>
-      </w:r>
-      <w:proofErr w:type="spellEnd"/>
-      <w:r>
-        <w:rPr>
-          <w:rStyle w:val="CodeChar"/>
-        </w:rPr>
-        <w:t xml:space="preserve">" </w:t>
-      </w:r>
-      <w:proofErr w:type="spellStart"/>
-      <w:r>
-        <w:rPr>
-          <w:rStyle w:val="CodeChar"/>
-        </w:rPr>
-        <w:t>AfterTargets</w:t>
-      </w:r>
-      <w:proofErr w:type="spellEnd"/>
-      <w:r>
-        <w:rPr>
-          <w:rStyle w:val="CodeChar"/>
-        </w:rPr>
-        <w:t>="</w:t>
-      </w:r>
-      <w:proofErr w:type="spellStart"/>
-      <w:r>
-        <w:rPr>
-          <w:rStyle w:val="CodeChar"/>
-        </w:rPr>
-        <w:t>ComputeFilesToPublish</w:t>
-      </w:r>
-      <w:proofErr w:type="spellEnd"/>
-      <w:r>
-        <w:rPr>
-          <w:rStyle w:val="CodeChar"/>
-        </w:rPr>
-        <w:t>"&gt;</w:t>
+        <w:t xml:space="preserve">  &lt;Target Name="PublishRunWebpack" AfterTargets="ComputeFilesToPublish"&gt;</w:t>
       </w:r>
     </w:p>
     <w:p>
@@ -320,21 +242,7 @@
         <w:rPr>
           <w:rStyle w:val="CodeChar"/>
         </w:rPr>
-        <w:t xml:space="preserve">    </w:t>
-      </w:r>
-      <w:proofErr w:type="gramStart"/>
-      <w:r>
-        <w:rPr>
-          <w:rStyle w:val="CodeChar"/>
-        </w:rPr>
-        <w:t>&lt;!--</w:t>
-      </w:r>
-      <w:proofErr w:type="gramEnd"/>
-      <w:r>
-        <w:rPr>
-          <w:rStyle w:val="CodeChar"/>
-        </w:rPr>
-        <w:t xml:space="preserve"> As part of publishing, ensure the JS resources are freshly built in production mode --&gt;</w:t>
+        <w:t xml:space="preserve">    &lt;!-- As part of publishing, ensure the JS resources are freshly built in production mode --&gt;</w:t>
       </w:r>
     </w:p>
     <w:p>
@@ -348,49 +256,7 @@
         <w:rPr>
           <w:rStyle w:val="CodeChar"/>
         </w:rPr>
-        <w:t xml:space="preserve">    &lt;Exec </w:t>
-      </w:r>
-      <w:proofErr w:type="spellStart"/>
-      <w:r>
-        <w:rPr>
-          <w:rStyle w:val="CodeChar"/>
-        </w:rPr>
-        <w:t>WorkingDirectory</w:t>
-      </w:r>
-      <w:proofErr w:type="spellEnd"/>
-      <w:r>
-        <w:rPr>
-          <w:rStyle w:val="CodeChar"/>
-        </w:rPr>
-        <w:t>="$(</w:t>
-      </w:r>
-      <w:proofErr w:type="spellStart"/>
-      <w:r>
-        <w:rPr>
-          <w:rStyle w:val="CodeChar"/>
-        </w:rPr>
-        <w:t>SpaRoot</w:t>
-      </w:r>
-      <w:proofErr w:type="spellEnd"/>
-      <w:r>
-        <w:rPr>
-          <w:rStyle w:val="CodeChar"/>
-        </w:rPr>
-        <w:t>)" Command="</w:t>
-      </w:r>
-      <w:proofErr w:type="spellStart"/>
-      <w:r>
-        <w:rPr>
-          <w:rStyle w:val="CodeChar"/>
-        </w:rPr>
-        <w:t>npm</w:t>
-      </w:r>
-      <w:proofErr w:type="spellEnd"/>
-      <w:r>
-        <w:rPr>
-          <w:rStyle w:val="CodeChar"/>
-        </w:rPr>
-        <w:t xml:space="preserve"> install" /&gt;</w:t>
+        <w:t xml:space="preserve">    &lt;Exec WorkingDirectory="$(SpaRoot)" Command="npm install" /&gt;</w:t>
       </w:r>
     </w:p>
     <w:p>
@@ -404,78 +270,127 @@
         <w:rPr>
           <w:rStyle w:val="CodeChar"/>
         </w:rPr>
-        <w:t xml:space="preserve">    &lt;Exec </w:t>
-      </w:r>
-      <w:proofErr w:type="spellStart"/>
-      <w:r>
-        <w:rPr>
-          <w:rStyle w:val="CodeChar"/>
-        </w:rPr>
-        <w:t>WorkingDirectory</w:t>
-      </w:r>
-      <w:proofErr w:type="spellEnd"/>
-      <w:r>
-        <w:rPr>
-          <w:rStyle w:val="CodeChar"/>
-        </w:rPr>
-        <w:t>="$(</w:t>
-      </w:r>
-      <w:proofErr w:type="spellStart"/>
-      <w:r>
-        <w:rPr>
-          <w:rStyle w:val="CodeChar"/>
-        </w:rPr>
-        <w:t>SpaRoot</w:t>
-      </w:r>
-      <w:proofErr w:type="spellEnd"/>
-      <w:r>
-        <w:rPr>
-          <w:rStyle w:val="CodeChar"/>
-        </w:rPr>
-        <w:t>)" Command="</w:t>
-      </w:r>
-      <w:proofErr w:type="spellStart"/>
-      <w:r>
-        <w:rPr>
-          <w:rStyle w:val="CodeChar"/>
-        </w:rPr>
-        <w:t>npm</w:t>
-      </w:r>
-      <w:proofErr w:type="spellEnd"/>
-      <w:r>
-        <w:rPr>
-          <w:rStyle w:val="CodeChar"/>
-        </w:rPr>
-        <w:t xml:space="preserve"> run build -- </w:t>
+        <w:t xml:space="preserve">    &lt;Exec WorkingDirectory="$(SpaRoot)" Command="npm run build -- </w:t>
       </w:r>
       <w:r>
         <w:rPr>
           <w:rStyle w:val="CodeChar"/>
           <w:b/>
         </w:rPr>
-        <w:t>--configuration $(</w:t>
-      </w:r>
-      <w:proofErr w:type="spellStart"/>
+        <w:t>--configuration $(EnvironmentName)</w:t>
+      </w:r>
+      <w:r>
+        <w:rPr>
+          <w:rStyle w:val="CodeChar"/>
+        </w:rPr>
+        <w:t>" /&gt;</w:t>
+      </w:r>
+    </w:p>
+    <w:p>
+      <w:pPr>
+        <w:pStyle w:val="Code"/>
+        <w:rPr>
+          <w:rStyle w:val="CodeChar"/>
+        </w:rPr>
+      </w:pPr>
+      <w:r>
+        <w:rPr>
+          <w:rStyle w:val="CodeChar"/>
+        </w:rPr>
+        <w:t xml:space="preserve">    &lt;Exec WorkingDirectory="$(SpaRoot)" Command="npm run build:ssr -- </w:t>
+      </w:r>
       <w:r>
         <w:rPr>
           <w:rStyle w:val="CodeChar"/>
           <w:b/>
         </w:rPr>
-        <w:t>EnvironmentName</w:t>
-      </w:r>
-      <w:proofErr w:type="spellEnd"/>
-      <w:r>
+        <w:t>--configuration $(EnvironmentName)</w:t>
+      </w:r>
+      <w:r>
+        <w:rPr>
+          <w:rStyle w:val="CodeChar"/>
+        </w:rPr>
+        <w:t>" Condition=" '$(BuildServerSideRenderer)' == 'true' " /&gt;</w:t>
+      </w:r>
+    </w:p>
+    <w:p>
+      <w:pPr>
+        <w:pStyle w:val="Code"/>
+        <w:rPr>
+          <w:rStyle w:val="CodeChar"/>
+        </w:rPr>
+      </w:pPr>
+    </w:p>
+    <w:p>
+      <w:pPr>
+        <w:pStyle w:val="Code"/>
+        <w:rPr>
+          <w:rStyle w:val="CodeChar"/>
+        </w:rPr>
+      </w:pPr>
+      <w:r>
+        <w:rPr>
+          <w:rStyle w:val="CodeChar"/>
+        </w:rPr>
+        <w:t xml:space="preserve">    &lt;!-- Include the newly-built files in the publish output --&gt;</w:t>
+      </w:r>
+    </w:p>
+    <w:p>
+      <w:pPr>
+        <w:pStyle w:val="Code"/>
+        <w:rPr>
+          <w:rStyle w:val="CodeChar"/>
+        </w:rPr>
+      </w:pPr>
+      <w:r>
+        <w:rPr>
+          <w:rStyle w:val="CodeChar"/>
+        </w:rPr>
+        <w:t xml:space="preserve">    &lt;ItemGroup&gt;</w:t>
+      </w:r>
+    </w:p>
+    <w:p>
+      <w:pPr>
+        <w:pStyle w:val="Code"/>
+        <w:rPr>
+          <w:rStyle w:val="CodeChar"/>
+        </w:rPr>
+      </w:pPr>
+      <w:r>
+        <w:rPr>
+          <w:rStyle w:val="CodeChar"/>
+        </w:rPr>
+        <w:t xml:space="preserve">      &lt;DistFiles Include="$(SpaRoot)dist\**; $(SpaRoot)dist-server\**" /&gt;</w:t>
+      </w:r>
+    </w:p>
+    <w:p>
+      <w:pPr>
+        <w:pStyle w:val="Code"/>
+        <w:rPr>
+          <w:rStyle w:val="CodeChar"/>
+        </w:rPr>
+      </w:pPr>
+      <w:r>
+        <w:rPr>
+          <w:rStyle w:val="CodeChar"/>
+        </w:rPr>
+        <w:t xml:space="preserve">      &lt;DistFiles Include="$(SpaRoot)node_modules\**" Condition="'$(BuildServerSideRenderer)' == 'true'" /&gt;</w:t>
+      </w:r>
+    </w:p>
+    <w:p>
+      <w:pPr>
+        <w:pStyle w:val="Code"/>
         <w:rPr>
           <w:rStyle w:val="CodeChar"/>
           <w:b/>
         </w:rPr>
-        <w:t>)</w:t>
-      </w:r>
-      <w:r>
-        <w:rPr>
-          <w:rStyle w:val="CodeChar"/>
-        </w:rPr>
-        <w:t>" /&gt;</w:t>
+      </w:pPr>
+      <w:r>
+        <w:rPr>
+          <w:rStyle w:val="CodeChar"/>
+          <w:b/>
+        </w:rPr>
+        <w:t xml:space="preserve">      &lt;ResolvedFileToPublish Include="@(DistFiles-&gt;'%(FullPath)')" Exclude="@(ResolvedFileToPublish)"&gt;</w:t>
       </w:r>
     </w:p>
     <w:p>
@@ -483,120 +398,31 @@
         <w:pStyle w:val="Code"/>
         <w:rPr>
           <w:rStyle w:val="CodeChar"/>
-        </w:rPr>
-      </w:pPr>
-      <w:r>
-        <w:rPr>
-          <w:rStyle w:val="CodeChar"/>
-        </w:rPr>
-        <w:t xml:space="preserve">    &lt;Exec </w:t>
-      </w:r>
-      <w:proofErr w:type="spellStart"/>
-      <w:r>
-        <w:rPr>
-          <w:rStyle w:val="CodeChar"/>
-        </w:rPr>
-        <w:t>WorkingDirectory</w:t>
-      </w:r>
-      <w:proofErr w:type="spellEnd"/>
-      <w:r>
-        <w:rPr>
-          <w:rStyle w:val="CodeChar"/>
-        </w:rPr>
-        <w:t>="$(</w:t>
-      </w:r>
-      <w:proofErr w:type="spellStart"/>
-      <w:r>
-        <w:rPr>
-          <w:rStyle w:val="CodeChar"/>
-        </w:rPr>
-        <w:t>SpaRoot</w:t>
-      </w:r>
-      <w:proofErr w:type="spellEnd"/>
-      <w:r>
-        <w:rPr>
-          <w:rStyle w:val="CodeChar"/>
-        </w:rPr>
-        <w:t>)" Command="</w:t>
-      </w:r>
-      <w:proofErr w:type="spellStart"/>
-      <w:r>
-        <w:rPr>
-          <w:rStyle w:val="CodeChar"/>
-        </w:rPr>
-        <w:t>npm</w:t>
-      </w:r>
-      <w:proofErr w:type="spellEnd"/>
-      <w:r>
-        <w:rPr>
-          <w:rStyle w:val="CodeChar"/>
-        </w:rPr>
-        <w:t xml:space="preserve"> run </w:t>
-      </w:r>
-      <w:proofErr w:type="spellStart"/>
-      <w:r>
-        <w:rPr>
-          <w:rStyle w:val="CodeChar"/>
-        </w:rPr>
-        <w:t>build</w:t>
-      </w:r>
-      <w:proofErr w:type="gramStart"/>
-      <w:r>
-        <w:rPr>
-          <w:rStyle w:val="CodeChar"/>
-        </w:rPr>
-        <w:t>:ssr</w:t>
-      </w:r>
-      <w:proofErr w:type="spellEnd"/>
-      <w:proofErr w:type="gramEnd"/>
-      <w:r>
-        <w:rPr>
-          <w:rStyle w:val="CodeChar"/>
-        </w:rPr>
-        <w:t xml:space="preserve"> -- </w:t>
-      </w:r>
-      <w:r>
-        <w:rPr>
-          <w:rStyle w:val="CodeChar"/>
           <w:b/>
         </w:rPr>
-        <w:t>--configuration $(</w:t>
-      </w:r>
-      <w:proofErr w:type="spellStart"/>
+      </w:pPr>
       <w:r>
         <w:rPr>
           <w:rStyle w:val="CodeChar"/>
           <w:b/>
         </w:rPr>
-        <w:t>EnvironmentName</w:t>
-      </w:r>
-      <w:proofErr w:type="spellEnd"/>
-      <w:r>
+        <w:t xml:space="preserve">        &lt;!--</w:t>
+      </w:r>
+    </w:p>
+    <w:p>
+      <w:pPr>
+        <w:pStyle w:val="Code"/>
         <w:rPr>
           <w:rStyle w:val="CodeChar"/>
           <w:b/>
         </w:rPr>
-        <w:t>)</w:t>
-      </w:r>
-      <w:r>
-        <w:rPr>
-          <w:rStyle w:val="CodeChar"/>
-        </w:rPr>
-        <w:t>" Condition=" '$(</w:t>
-      </w:r>
-      <w:proofErr w:type="spellStart"/>
-      <w:r>
-        <w:rPr>
-          <w:rStyle w:val="CodeChar"/>
-        </w:rPr>
-        <w:t>BuildServerSideRenderer</w:t>
-      </w:r>
-      <w:proofErr w:type="spellEnd"/>
-      <w:r>
-        <w:rPr>
-          <w:rStyle w:val="CodeChar"/>
-        </w:rPr>
-        <w:t>)' == 'true' " /&gt;</w:t>
+      </w:pPr>
+      <w:r>
+        <w:rPr>
+          <w:rStyle w:val="CodeChar"/>
+          <w:b/>
+        </w:rPr>
+        <w:t xml:space="preserve">        The original line below works only if the front-end (SPA) is inside the main project folder (default .NET SPA scaffold).</w:t>
       </w:r>
     </w:p>
     <w:p>
@@ -604,35 +430,31 @@
         <w:pStyle w:val="Code"/>
         <w:rPr>
           <w:rStyle w:val="CodeChar"/>
-        </w:rPr>
-      </w:pPr>
+          <w:b/>
+        </w:rPr>
+      </w:pPr>
+      <w:r>
+        <w:rPr>
+          <w:rStyle w:val="CodeChar"/>
+          <w:b/>
+        </w:rPr>
+        <w:t xml:space="preserve">        To allow folders outside, we searched and found a solution here: https://www.codeofclimber.ru/2020/publishing-aspnetcore-app-web-application-with-frontend-monorepo-static-assets/</w:t>
+      </w:r>
     </w:p>
     <w:p>
       <w:pPr>
         <w:pStyle w:val="Code"/>
         <w:rPr>
           <w:rStyle w:val="CodeChar"/>
-        </w:rPr>
-      </w:pPr>
-      <w:r>
-        <w:rPr>
-          <w:rStyle w:val="CodeChar"/>
-        </w:rPr>
-        <w:t xml:space="preserve">    </w:t>
-      </w:r>
-      <w:proofErr w:type="gramStart"/>
-      <w:r>
-        <w:rPr>
-          <w:rStyle w:val="CodeChar"/>
-        </w:rPr>
-        <w:t>&lt;!--</w:t>
-      </w:r>
-      <w:proofErr w:type="gramEnd"/>
-      <w:r>
-        <w:rPr>
-          <w:rStyle w:val="CodeChar"/>
-        </w:rPr>
-        <w:t xml:space="preserve"> Include the newly-built files in the publish output --&gt;</w:t>
+          <w:b/>
+        </w:rPr>
+      </w:pPr>
+      <w:r>
+        <w:rPr>
+          <w:rStyle w:val="CodeChar"/>
+          <w:b/>
+        </w:rPr>
+        <w:t xml:space="preserve">        &lt;RelativePath&gt;%(DistFiles.Identity)&lt;/RelativePath&gt;</w:t>
       </w:r>
     </w:p>
     <w:p>
@@ -640,27 +462,15 @@
         <w:pStyle w:val="Code"/>
         <w:rPr>
           <w:rStyle w:val="CodeChar"/>
-        </w:rPr>
-      </w:pPr>
-      <w:r>
-        <w:rPr>
-          <w:rStyle w:val="CodeChar"/>
-        </w:rPr>
-        <w:t xml:space="preserve">    &lt;</w:t>
-      </w:r>
-      <w:proofErr w:type="spellStart"/>
-      <w:r>
-        <w:rPr>
-          <w:rStyle w:val="CodeChar"/>
-        </w:rPr>
-        <w:t>ItemGroup</w:t>
-      </w:r>
-      <w:proofErr w:type="spellEnd"/>
-      <w:r>
-        <w:rPr>
-          <w:rStyle w:val="CodeChar"/>
-        </w:rPr>
-        <w:t>&gt;</w:t>
+          <w:b/>
+        </w:rPr>
+      </w:pPr>
+      <w:r>
+        <w:rPr>
+          <w:rStyle w:val="CodeChar"/>
+          <w:b/>
+        </w:rPr>
+        <w:t xml:space="preserve">        --&gt;</w:t>
       </w:r>
     </w:p>
     <w:p>
@@ -668,85 +478,15 @@
         <w:pStyle w:val="Code"/>
         <w:rPr>
           <w:rStyle w:val="CodeChar"/>
-        </w:rPr>
-      </w:pPr>
-      <w:r>
-        <w:rPr>
-          <w:rStyle w:val="CodeChar"/>
-        </w:rPr>
-        <w:t xml:space="preserve">      &lt;</w:t>
-      </w:r>
-      <w:proofErr w:type="spellStart"/>
-      <w:r>
-        <w:rPr>
-          <w:rStyle w:val="CodeChar"/>
-        </w:rPr>
-        <w:t>DistFiles</w:t>
-      </w:r>
-      <w:proofErr w:type="spellEnd"/>
-      <w:r>
-        <w:rPr>
-          <w:rStyle w:val="CodeChar"/>
-        </w:rPr>
-        <w:t xml:space="preserve"> Include="$(</w:t>
-      </w:r>
-      <w:proofErr w:type="spellStart"/>
-      <w:r>
-        <w:rPr>
-          <w:rStyle w:val="CodeChar"/>
-        </w:rPr>
-        <w:t>SpaRoot</w:t>
-      </w:r>
-      <w:proofErr w:type="spellEnd"/>
-      <w:proofErr w:type="gramStart"/>
-      <w:r>
-        <w:rPr>
-          <w:rStyle w:val="CodeChar"/>
-        </w:rPr>
-        <w:t>)</w:t>
-      </w:r>
-      <w:proofErr w:type="spellStart"/>
-      <w:r>
-        <w:rPr>
-          <w:rStyle w:val="CodeChar"/>
-        </w:rPr>
-        <w:t>dist</w:t>
-      </w:r>
-      <w:proofErr w:type="spellEnd"/>
-      <w:proofErr w:type="gramEnd"/>
-      <w:r>
-        <w:rPr>
-          <w:rStyle w:val="CodeChar"/>
-        </w:rPr>
-        <w:t>\**; $(</w:t>
-      </w:r>
-      <w:proofErr w:type="spellStart"/>
-      <w:r>
-        <w:rPr>
-          <w:rStyle w:val="CodeChar"/>
-        </w:rPr>
-        <w:t>SpaRoot</w:t>
-      </w:r>
-      <w:proofErr w:type="spellEnd"/>
-      <w:r>
-        <w:rPr>
-          <w:rStyle w:val="CodeChar"/>
-        </w:rPr>
-        <w:t>)</w:t>
-      </w:r>
-      <w:proofErr w:type="spellStart"/>
-      <w:r>
-        <w:rPr>
-          <w:rStyle w:val="CodeChar"/>
-        </w:rPr>
-        <w:t>dist</w:t>
-      </w:r>
-      <w:proofErr w:type="spellEnd"/>
-      <w:r>
-        <w:rPr>
-          <w:rStyle w:val="CodeChar"/>
-        </w:rPr>
-        <w:t>-server\**" /&gt;</w:t>
+          <w:b/>
+        </w:rPr>
+      </w:pPr>
+      <w:r>
+        <w:rPr>
+          <w:rStyle w:val="CodeChar"/>
+          <w:b/>
+        </w:rPr>
+        <w:t xml:space="preserve">        &lt;RelativePath&gt;spa-client/$([MSBuild]::MakeRelative($(MSBuildThisFileDirectory)$(SpaRoot)dist, %(DistFiles.FullPath)))&lt;/RelativePath&gt;          </w:t>
       </w:r>
     </w:p>
     <w:p>
@@ -754,77 +494,15 @@
         <w:pStyle w:val="Code"/>
         <w:rPr>
           <w:rStyle w:val="CodeChar"/>
-        </w:rPr>
-      </w:pPr>
-      <w:r>
-        <w:rPr>
-          <w:rStyle w:val="CodeChar"/>
-        </w:rPr>
-        <w:t xml:space="preserve">      &lt;</w:t>
-      </w:r>
-      <w:proofErr w:type="spellStart"/>
-      <w:r>
-        <w:rPr>
-          <w:rStyle w:val="CodeChar"/>
-        </w:rPr>
-        <w:t>DistFiles</w:t>
-      </w:r>
-      <w:proofErr w:type="spellEnd"/>
-      <w:r>
-        <w:rPr>
-          <w:rStyle w:val="CodeChar"/>
-        </w:rPr>
-        <w:t xml:space="preserve"> Include="$(</w:t>
-      </w:r>
-      <w:proofErr w:type="spellStart"/>
-      <w:r>
-        <w:rPr>
-          <w:rStyle w:val="CodeChar"/>
-        </w:rPr>
-        <w:t>SpaRoot</w:t>
-      </w:r>
-      <w:proofErr w:type="spellEnd"/>
-      <w:proofErr w:type="gramStart"/>
-      <w:r>
-        <w:rPr>
-          <w:rStyle w:val="CodeChar"/>
-        </w:rPr>
-        <w:t>)</w:t>
-      </w:r>
-      <w:proofErr w:type="spellStart"/>
-      <w:r>
-        <w:rPr>
-          <w:rStyle w:val="CodeChar"/>
-        </w:rPr>
-        <w:t>node</w:t>
-      </w:r>
-      <w:proofErr w:type="gramEnd"/>
-      <w:r>
-        <w:rPr>
-          <w:rStyle w:val="CodeChar"/>
-        </w:rPr>
-        <w:t>_modules</w:t>
-      </w:r>
-      <w:proofErr w:type="spellEnd"/>
-      <w:r>
-        <w:rPr>
-          <w:rStyle w:val="CodeChar"/>
-        </w:rPr>
-        <w:t>\**" Condition="'$(</w:t>
-      </w:r>
-      <w:proofErr w:type="spellStart"/>
-      <w:r>
-        <w:rPr>
-          <w:rStyle w:val="CodeChar"/>
-        </w:rPr>
-        <w:t>BuildServerSideRenderer</w:t>
-      </w:r>
-      <w:proofErr w:type="spellEnd"/>
-      <w:r>
-        <w:rPr>
-          <w:rStyle w:val="CodeChar"/>
-        </w:rPr>
-        <w:t>)' == 'true'" /&gt;</w:t>
+          <w:b/>
+        </w:rPr>
+      </w:pPr>
+      <w:r>
+        <w:rPr>
+          <w:rStyle w:val="CodeChar"/>
+          <w:b/>
+        </w:rPr>
+        <w:t xml:space="preserve">        &lt;CopyToPublishDirectory&gt;PreserveNewest&lt;/CopyToPublishDirectory&gt;</w:t>
       </w:r>
     </w:p>
     <w:p>
@@ -840,80 +518,23 @@
           <w:rStyle w:val="CodeChar"/>
           <w:b/>
         </w:rPr>
-        <w:t xml:space="preserve">      &lt;</w:t>
-      </w:r>
-      <w:proofErr w:type="spellStart"/>
-      <w:r>
+        <w:t xml:space="preserve">        &lt;ExcludeFromSingleFile&gt;true&lt;/ExcludeFromSingleFile&gt;</w:t>
+      </w:r>
+    </w:p>
+    <w:p>
+      <w:pPr>
+        <w:pStyle w:val="Code"/>
         <w:rPr>
           <w:rStyle w:val="CodeChar"/>
           <w:b/>
         </w:rPr>
-        <w:t>ResolvedFileToPublish</w:t>
-      </w:r>
-      <w:proofErr w:type="spellEnd"/>
+      </w:pPr>
       <w:r>
         <w:rPr>
           <w:rStyle w:val="CodeChar"/>
           <w:b/>
         </w:rPr>
-        <w:t xml:space="preserve"> Include="</w:t>
-      </w:r>
-      <w:proofErr w:type="gramStart"/>
-      <w:r>
-        <w:rPr>
-          <w:rStyle w:val="CodeChar"/>
-          <w:b/>
-        </w:rPr>
-        <w:t>@(</w:t>
-      </w:r>
-      <w:proofErr w:type="spellStart"/>
-      <w:proofErr w:type="gramEnd"/>
-      <w:r>
-        <w:rPr>
-          <w:rStyle w:val="CodeChar"/>
-          <w:b/>
-        </w:rPr>
-        <w:t>DistFiles</w:t>
-      </w:r>
-      <w:proofErr w:type="spellEnd"/>
-      <w:r>
-        <w:rPr>
-          <w:rStyle w:val="CodeChar"/>
-          <w:b/>
-        </w:rPr>
-        <w:t>-&gt;'%(</w:t>
-      </w:r>
-      <w:proofErr w:type="spellStart"/>
-      <w:r>
-        <w:rPr>
-          <w:rStyle w:val="CodeChar"/>
-          <w:b/>
-        </w:rPr>
-        <w:t>FullPath</w:t>
-      </w:r>
-      <w:proofErr w:type="spellEnd"/>
-      <w:r>
-        <w:rPr>
-          <w:rStyle w:val="CodeChar"/>
-          <w:b/>
-        </w:rPr>
-        <w:t>)')" Exclude="@(</w:t>
-      </w:r>
-      <w:proofErr w:type="spellStart"/>
-      <w:r>
-        <w:rPr>
-          <w:rStyle w:val="CodeChar"/>
-          <w:b/>
-        </w:rPr>
-        <w:t>ResolvedFileToPublish</w:t>
-      </w:r>
-      <w:proofErr w:type="spellEnd"/>
-      <w:r>
-        <w:rPr>
-          <w:rStyle w:val="CodeChar"/>
-          <w:b/>
-        </w:rPr>
-        <w:t>)"&gt;</w:t>
+        <w:t xml:space="preserve">      &lt;/ResolvedFileToPublish&gt;</w:t>
       </w:r>
     </w:p>
     <w:p>
@@ -921,372 +542,13 @@
         <w:pStyle w:val="Code"/>
         <w:rPr>
           <w:rStyle w:val="CodeChar"/>
-          <w:b/>
-        </w:rPr>
-      </w:pPr>
-      <w:r>
-        <w:rPr>
-          <w:rStyle w:val="CodeChar"/>
-          <w:b/>
-        </w:rPr>
-        <w:t xml:space="preserve">        &lt;!--</w:t>
-      </w:r>
-    </w:p>
-    <w:p>
-      <w:pPr>
-        <w:pStyle w:val="Code"/>
-        <w:rPr>
-          <w:rStyle w:val="CodeChar"/>
-          <w:b/>
-        </w:rPr>
-      </w:pPr>
-      <w:r>
-        <w:rPr>
-          <w:rStyle w:val="CodeChar"/>
-          <w:b/>
-        </w:rPr>
-        <w:t xml:space="preserve">        The original line below works only if the front-end (SPA) is inside the main project folder (default .NET SPA scaffold).</w:t>
-      </w:r>
-    </w:p>
-    <w:p>
-      <w:pPr>
-        <w:pStyle w:val="Code"/>
-        <w:rPr>
-          <w:rStyle w:val="CodeChar"/>
-          <w:b/>
-        </w:rPr>
-      </w:pPr>
-      <w:r>
-        <w:rPr>
-          <w:rStyle w:val="CodeChar"/>
-          <w:b/>
-        </w:rPr>
-        <w:t xml:space="preserve">        To allow folders outside, we searched and found a solution here: https://www.codeofclimber.ru/2020/publishing-aspnetcore-app-web-application-with-frontend-monorepo-static-assets/</w:t>
-      </w:r>
-    </w:p>
-    <w:p>
-      <w:pPr>
-        <w:pStyle w:val="Code"/>
-        <w:rPr>
-          <w:rStyle w:val="CodeChar"/>
-          <w:b/>
-        </w:rPr>
-      </w:pPr>
-      <w:r>
-        <w:rPr>
-          <w:rStyle w:val="CodeChar"/>
-          <w:b/>
-        </w:rPr>
-        <w:t xml:space="preserve">        &lt;</w:t>
-      </w:r>
-      <w:proofErr w:type="spellStart"/>
-      <w:r>
-        <w:rPr>
-          <w:rStyle w:val="CodeChar"/>
-          <w:b/>
-        </w:rPr>
-        <w:t>RelativePath</w:t>
-      </w:r>
-      <w:proofErr w:type="spellEnd"/>
-      <w:proofErr w:type="gramStart"/>
-      <w:r>
-        <w:rPr>
-          <w:rStyle w:val="CodeChar"/>
-          <w:b/>
-        </w:rPr>
-        <w:t>&gt;%</w:t>
-      </w:r>
-      <w:proofErr w:type="gramEnd"/>
-      <w:r>
-        <w:rPr>
-          <w:rStyle w:val="CodeChar"/>
-          <w:b/>
-        </w:rPr>
-        <w:t>(</w:t>
-      </w:r>
-      <w:proofErr w:type="spellStart"/>
-      <w:r>
-        <w:rPr>
-          <w:rStyle w:val="CodeChar"/>
-          <w:b/>
-        </w:rPr>
-        <w:t>DistFiles.Identity</w:t>
-      </w:r>
-      <w:proofErr w:type="spellEnd"/>
-      <w:r>
-        <w:rPr>
-          <w:rStyle w:val="CodeChar"/>
-          <w:b/>
-        </w:rPr>
-        <w:t>)&lt;/</w:t>
-      </w:r>
-      <w:proofErr w:type="spellStart"/>
-      <w:r>
-        <w:rPr>
-          <w:rStyle w:val="CodeChar"/>
-          <w:b/>
-        </w:rPr>
-        <w:t>RelativePath</w:t>
-      </w:r>
-      <w:proofErr w:type="spellEnd"/>
-      <w:r>
-        <w:rPr>
-          <w:rStyle w:val="CodeChar"/>
-          <w:b/>
-        </w:rPr>
-        <w:t>&gt;</w:t>
-      </w:r>
-    </w:p>
-    <w:p>
-      <w:pPr>
-        <w:pStyle w:val="Code"/>
-        <w:rPr>
-          <w:rStyle w:val="CodeChar"/>
-          <w:b/>
-        </w:rPr>
-      </w:pPr>
-      <w:r>
-        <w:rPr>
-          <w:rStyle w:val="CodeChar"/>
-          <w:b/>
-        </w:rPr>
-        <w:t xml:space="preserve">        --&gt;</w:t>
-      </w:r>
-    </w:p>
-    <w:p>
-      <w:pPr>
-        <w:pStyle w:val="Code"/>
-        <w:rPr>
-          <w:rStyle w:val="CodeChar"/>
-          <w:b/>
-        </w:rPr>
-      </w:pPr>
-      <w:r>
-        <w:rPr>
-          <w:rStyle w:val="CodeChar"/>
-          <w:b/>
-        </w:rPr>
-        <w:t xml:space="preserve">        &lt;RelativePath&gt;spa-client/$([MSBuild]:</w:t>
-      </w:r>
-      <w:proofErr w:type="gramStart"/>
-      <w:r>
-        <w:rPr>
-          <w:rStyle w:val="CodeChar"/>
-          <w:b/>
-        </w:rPr>
-        <w:t>:MakeRelative</w:t>
-      </w:r>
-      <w:proofErr w:type="gramEnd"/>
-      <w:r>
-        <w:rPr>
-          <w:rStyle w:val="CodeChar"/>
-          <w:b/>
-        </w:rPr>
-        <w:t>($(MSBuildThisFileDirectory)$(SpaRoot)dist, %(</w:t>
-      </w:r>
-      <w:proofErr w:type="spellStart"/>
-      <w:r>
-        <w:rPr>
-          <w:rStyle w:val="CodeChar"/>
-          <w:b/>
-        </w:rPr>
-        <w:t>DistFiles.FullPath</w:t>
-      </w:r>
-      <w:proofErr w:type="spellEnd"/>
-      <w:r>
-        <w:rPr>
-          <w:rStyle w:val="CodeChar"/>
-          <w:b/>
-        </w:rPr>
-        <w:t>)))&lt;/</w:t>
-      </w:r>
-      <w:proofErr w:type="spellStart"/>
-      <w:r>
-        <w:rPr>
-          <w:rStyle w:val="CodeChar"/>
-          <w:b/>
-        </w:rPr>
-        <w:t>RelativePath</w:t>
-      </w:r>
-      <w:proofErr w:type="spellEnd"/>
-      <w:r>
-        <w:rPr>
-          <w:rStyle w:val="CodeChar"/>
-          <w:b/>
-        </w:rPr>
-        <w:t xml:space="preserve">&gt;          </w:t>
-      </w:r>
-    </w:p>
-    <w:p>
-      <w:pPr>
-        <w:pStyle w:val="Code"/>
-        <w:rPr>
-          <w:rStyle w:val="CodeChar"/>
-          <w:b/>
-        </w:rPr>
-      </w:pPr>
-      <w:r>
-        <w:rPr>
-          <w:rStyle w:val="CodeChar"/>
-          <w:b/>
-        </w:rPr>
-        <w:t xml:space="preserve">        &lt;</w:t>
-      </w:r>
-      <w:proofErr w:type="spellStart"/>
-      <w:r>
-        <w:rPr>
-          <w:rStyle w:val="CodeChar"/>
-          <w:b/>
-        </w:rPr>
-        <w:t>CopyToPublishDirectory</w:t>
-      </w:r>
-      <w:proofErr w:type="spellEnd"/>
-      <w:r>
-        <w:rPr>
-          <w:rStyle w:val="CodeChar"/>
-          <w:b/>
-        </w:rPr>
-        <w:t>&gt;</w:t>
-      </w:r>
-      <w:proofErr w:type="spellStart"/>
-      <w:r>
-        <w:rPr>
-          <w:rStyle w:val="CodeChar"/>
-          <w:b/>
-        </w:rPr>
-        <w:t>PreserveNewest</w:t>
-      </w:r>
-      <w:proofErr w:type="spellEnd"/>
-      <w:r>
-        <w:rPr>
-          <w:rStyle w:val="CodeChar"/>
-          <w:b/>
-        </w:rPr>
-        <w:t>&lt;/</w:t>
-      </w:r>
-      <w:proofErr w:type="spellStart"/>
-      <w:r>
-        <w:rPr>
-          <w:rStyle w:val="CodeChar"/>
-          <w:b/>
-        </w:rPr>
-        <w:t>CopyToPublishDirectory</w:t>
-      </w:r>
-      <w:proofErr w:type="spellEnd"/>
-      <w:r>
-        <w:rPr>
-          <w:rStyle w:val="CodeChar"/>
-          <w:b/>
-        </w:rPr>
-        <w:t>&gt;</w:t>
-      </w:r>
-    </w:p>
-    <w:p>
-      <w:pPr>
-        <w:pStyle w:val="Code"/>
-        <w:rPr>
-          <w:rStyle w:val="CodeChar"/>
-          <w:b/>
-        </w:rPr>
-      </w:pPr>
-      <w:r>
-        <w:rPr>
-          <w:rStyle w:val="CodeChar"/>
-          <w:b/>
-        </w:rPr>
-        <w:t xml:space="preserve">        &lt;</w:t>
-      </w:r>
-      <w:proofErr w:type="spellStart"/>
-      <w:r>
-        <w:rPr>
-          <w:rStyle w:val="CodeChar"/>
-          <w:b/>
-        </w:rPr>
-        <w:t>ExcludeFromSingleFile</w:t>
-      </w:r>
-      <w:proofErr w:type="spellEnd"/>
-      <w:r>
-        <w:rPr>
-          <w:rStyle w:val="CodeChar"/>
-          <w:b/>
-        </w:rPr>
-        <w:t>&gt;true&lt;/</w:t>
-      </w:r>
-      <w:proofErr w:type="spellStart"/>
-      <w:r>
-        <w:rPr>
-          <w:rStyle w:val="CodeChar"/>
-          <w:b/>
-        </w:rPr>
-        <w:t>ExcludeFromSingleFile</w:t>
-      </w:r>
-      <w:proofErr w:type="spellEnd"/>
-      <w:r>
-        <w:rPr>
-          <w:rStyle w:val="CodeChar"/>
-          <w:b/>
-        </w:rPr>
-        <w:t>&gt;</w:t>
-      </w:r>
-    </w:p>
-    <w:p>
-      <w:pPr>
-        <w:pStyle w:val="Code"/>
-        <w:rPr>
-          <w:rStyle w:val="CodeChar"/>
-          <w:b/>
-        </w:rPr>
-      </w:pPr>
-      <w:r>
-        <w:rPr>
-          <w:rStyle w:val="CodeChar"/>
-          <w:b/>
-        </w:rPr>
-        <w:t xml:space="preserve">      &lt;/</w:t>
-      </w:r>
-      <w:proofErr w:type="spellStart"/>
-      <w:r>
-        <w:rPr>
-          <w:rStyle w:val="CodeChar"/>
-          <w:b/>
-        </w:rPr>
-        <w:t>ResolvedFileToPublish</w:t>
-      </w:r>
-      <w:proofErr w:type="spellEnd"/>
-      <w:r>
-        <w:rPr>
-          <w:rStyle w:val="CodeChar"/>
-          <w:b/>
-        </w:rPr>
-        <w:t>&gt;</w:t>
-      </w:r>
-    </w:p>
-    <w:p>
-      <w:pPr>
-        <w:pStyle w:val="Code"/>
-        <w:rPr>
-          <w:rStyle w:val="CodeChar"/>
-        </w:rPr>
-      </w:pPr>
-      <w:r>
-        <w:rPr>
-          <w:rStyle w:val="CodeChar"/>
-        </w:rPr>
-        <w:t xml:space="preserve">    &lt;/</w:t>
-      </w:r>
-      <w:proofErr w:type="spellStart"/>
-      <w:r>
-        <w:rPr>
-          <w:rStyle w:val="CodeChar"/>
-        </w:rPr>
-        <w:t>ItemGroup</w:t>
-      </w:r>
-      <w:proofErr w:type="spellEnd"/>
-      <w:r>
-        <w:rPr>
-          <w:rStyle w:val="CodeChar"/>
-        </w:rPr>
-        <w:t>&gt;</w:t>
+        </w:rPr>
+      </w:pPr>
+      <w:r>
+        <w:rPr>
+          <w:rStyle w:val="CodeChar"/>
+        </w:rPr>
+        <w:t xml:space="preserve">    &lt;/ItemGroup&gt;</w:t>
       </w:r>
     </w:p>
     <w:p>
@@ -1320,23 +582,7 @@
         </w:numPr>
       </w:pPr>
       <w:r>
-        <w:t xml:space="preserve">Move the </w:t>
-      </w:r>
-      <w:proofErr w:type="spellStart"/>
-      <w:r>
-        <w:t>ClientApp</w:t>
-      </w:r>
-      <w:proofErr w:type="spellEnd"/>
-      <w:r>
-        <w:t xml:space="preserve"> to a separate folder (we will run Angular app separately from </w:t>
-      </w:r>
-      <w:proofErr w:type="spellStart"/>
-      <w:r>
-        <w:t>VSCode</w:t>
-      </w:r>
-      <w:proofErr w:type="spellEnd"/>
-      <w:r>
-        <w:t xml:space="preserve"> – faster dev. process)</w:t>
+        <w:t>Move the ClientApp to a separate folder (we will run Angular app separately from VSCode – faster dev. process)</w:t>
       </w:r>
     </w:p>
     <w:p>
@@ -1384,6 +630,7 @@
         </w:numPr>
       </w:pPr>
       <w:r>
+        <w:lastRenderedPageBreak/>
         <w:t>Set up budgets</w:t>
       </w:r>
     </w:p>
@@ -1408,27 +655,10 @@
         </w:numPr>
       </w:pPr>
       <w:r>
-        <w:lastRenderedPageBreak/>
-        <w:t xml:space="preserve">Set up important </w:t>
-      </w:r>
-      <w:proofErr w:type="spellStart"/>
-      <w:r>
-        <w:t>TypeScript</w:t>
-      </w:r>
-      <w:proofErr w:type="spellEnd"/>
-      <w:r>
-        <w:t xml:space="preserve"> constraints</w:t>
-      </w:r>
-      <w:r>
-        <w:t xml:space="preserve"> (</w:t>
-      </w:r>
-      <w:proofErr w:type="spellStart"/>
-      <w:r>
-        <w:t>tsconfig.json</w:t>
-      </w:r>
-      <w:proofErr w:type="spellEnd"/>
-      <w:r>
-        <w:t>)</w:t>
+        <w:t>Set up important TypeScript constraints</w:t>
+      </w:r>
+      <w:r>
+        <w:t xml:space="preserve"> (tsconfig.json)</w:t>
       </w:r>
       <w:r>
         <w:t>:</w:t>
@@ -1454,23 +684,7 @@
         <w:rPr>
           <w:rFonts w:eastAsia="Times New Roman"/>
         </w:rPr>
-        <w:t>"</w:t>
-      </w:r>
-      <w:proofErr w:type="spellStart"/>
-      <w:proofErr w:type="gramStart"/>
-      <w:r>
-        <w:rPr>
-          <w:rFonts w:eastAsia="Times New Roman"/>
-        </w:rPr>
-        <w:t>compileOnSave</w:t>
-      </w:r>
-      <w:proofErr w:type="spellEnd"/>
-      <w:proofErr w:type="gramEnd"/>
-      <w:r>
-        <w:rPr>
-          <w:rFonts w:eastAsia="Times New Roman"/>
-        </w:rPr>
-        <w:t>"</w:t>
+        <w:t>"compileOnSave"</w:t>
       </w:r>
       <w:r>
         <w:rPr>
@@ -1514,23 +728,7 @@
         <w:rPr>
           <w:rFonts w:eastAsia="Times New Roman"/>
         </w:rPr>
-        <w:t>"</w:t>
-      </w:r>
-      <w:proofErr w:type="spellStart"/>
-      <w:proofErr w:type="gramStart"/>
-      <w:r>
-        <w:rPr>
-          <w:rFonts w:eastAsia="Times New Roman"/>
-        </w:rPr>
-        <w:t>compilerOptions</w:t>
-      </w:r>
-      <w:proofErr w:type="spellEnd"/>
-      <w:proofErr w:type="gramEnd"/>
-      <w:r>
-        <w:rPr>
-          <w:rFonts w:eastAsia="Times New Roman"/>
-        </w:rPr>
-        <w:t>"</w:t>
+        <w:t>"compilerOptions"</w:t>
       </w:r>
       <w:r>
         <w:rPr>
@@ -1557,8 +755,6 @@
         <w:tab/>
         <w:t>// …</w:t>
       </w:r>
-      <w:bookmarkStart w:id="0" w:name="_GoBack"/>
-      <w:bookmarkEnd w:id="0"/>
     </w:p>
     <w:p>
       <w:pPr>
@@ -1597,23 +793,7 @@
         <w:rPr>
           <w:rFonts w:eastAsia="Times New Roman"/>
         </w:rPr>
-        <w:t>"</w:t>
-      </w:r>
-      <w:proofErr w:type="spellStart"/>
-      <w:proofErr w:type="gramStart"/>
-      <w:r>
-        <w:rPr>
-          <w:rFonts w:eastAsia="Times New Roman"/>
-        </w:rPr>
-        <w:t>angularCompilerOptions</w:t>
-      </w:r>
-      <w:proofErr w:type="spellEnd"/>
-      <w:proofErr w:type="gramEnd"/>
-      <w:r>
-        <w:rPr>
-          <w:rFonts w:eastAsia="Times New Roman"/>
-        </w:rPr>
-        <w:t>"</w:t>
+        <w:t>"angularCompilerOptions"</w:t>
       </w:r>
       <w:r>
         <w:rPr>
@@ -1687,23 +867,7 @@
         <w:rPr>
           <w:rFonts w:eastAsia="Times New Roman"/>
         </w:rPr>
-        <w:t>"</w:t>
-      </w:r>
-      <w:proofErr w:type="spellStart"/>
-      <w:proofErr w:type="gramStart"/>
-      <w:r>
-        <w:rPr>
-          <w:rFonts w:eastAsia="Times New Roman"/>
-        </w:rPr>
-        <w:t>strictInjectionParameters</w:t>
-      </w:r>
-      <w:proofErr w:type="spellEnd"/>
-      <w:proofErr w:type="gramEnd"/>
-      <w:r>
-        <w:rPr>
-          <w:rFonts w:eastAsia="Times New Roman"/>
-        </w:rPr>
-        <w:t>"</w:t>
+        <w:t>"strictInjectionParameters"</w:t>
       </w:r>
       <w:r>
         <w:rPr>
@@ -1747,23 +911,7 @@
         <w:rPr>
           <w:rFonts w:eastAsia="Times New Roman"/>
         </w:rPr>
-        <w:t>"</w:t>
-      </w:r>
-      <w:proofErr w:type="spellStart"/>
-      <w:proofErr w:type="gramStart"/>
-      <w:r>
-        <w:rPr>
-          <w:rFonts w:eastAsia="Times New Roman"/>
-        </w:rPr>
-        <w:t>strictInputAccessModifiers</w:t>
-      </w:r>
-      <w:proofErr w:type="spellEnd"/>
-      <w:proofErr w:type="gramEnd"/>
-      <w:r>
-        <w:rPr>
-          <w:rFonts w:eastAsia="Times New Roman"/>
-        </w:rPr>
-        <w:t>"</w:t>
+        <w:t>"strictInputAccessModifiers"</w:t>
       </w:r>
       <w:r>
         <w:rPr>
@@ -1807,23 +955,7 @@
         <w:rPr>
           <w:rFonts w:eastAsia="Times New Roman"/>
         </w:rPr>
-        <w:t>"</w:t>
-      </w:r>
-      <w:proofErr w:type="spellStart"/>
-      <w:proofErr w:type="gramStart"/>
-      <w:r>
-        <w:rPr>
-          <w:rFonts w:eastAsia="Times New Roman"/>
-        </w:rPr>
-        <w:t>strictTemplates</w:t>
-      </w:r>
-      <w:proofErr w:type="spellEnd"/>
-      <w:proofErr w:type="gramEnd"/>
-      <w:r>
-        <w:rPr>
-          <w:rFonts w:eastAsia="Times New Roman"/>
-        </w:rPr>
-        <w:t>"</w:t>
+        <w:t>"strictTemplates"</w:t>
       </w:r>
       <w:r>
         <w:rPr>
@@ -1867,23 +999,7 @@
         <w:rPr>
           <w:rFonts w:eastAsia="Times New Roman"/>
         </w:rPr>
-        <w:t>"</w:t>
-      </w:r>
-      <w:proofErr w:type="spellStart"/>
-      <w:proofErr w:type="gramStart"/>
-      <w:r>
-        <w:rPr>
-          <w:rFonts w:eastAsia="Times New Roman"/>
-        </w:rPr>
-        <w:t>enableIvy</w:t>
-      </w:r>
-      <w:proofErr w:type="spellEnd"/>
-      <w:proofErr w:type="gramEnd"/>
-      <w:r>
-        <w:rPr>
-          <w:rFonts w:eastAsia="Times New Roman"/>
-        </w:rPr>
-        <w:t>"</w:t>
+        <w:t>"enableIvy"</w:t>
       </w:r>
       <w:r>
         <w:rPr>
@@ -1927,23 +1043,7 @@
         <w:rPr>
           <w:rFonts w:eastAsia="Times New Roman"/>
         </w:rPr>
-        <w:t>"</w:t>
-      </w:r>
-      <w:proofErr w:type="spellStart"/>
-      <w:proofErr w:type="gramStart"/>
-      <w:r>
-        <w:rPr>
-          <w:rFonts w:eastAsia="Times New Roman"/>
-        </w:rPr>
-        <w:t>forceConsistentCasingInFileNames</w:t>
-      </w:r>
-      <w:proofErr w:type="spellEnd"/>
-      <w:proofErr w:type="gramEnd"/>
-      <w:r>
-        <w:rPr>
-          <w:rFonts w:eastAsia="Times New Roman"/>
-        </w:rPr>
-        <w:t>"</w:t>
+        <w:t>"forceConsistentCasingInFileNames"</w:t>
       </w:r>
       <w:r>
         <w:rPr>
@@ -1987,21 +1087,7 @@
         <w:rPr>
           <w:rFonts w:eastAsia="Times New Roman"/>
         </w:rPr>
-        <w:t>"</w:t>
-      </w:r>
-      <w:proofErr w:type="gramStart"/>
-      <w:r>
-        <w:rPr>
-          <w:rFonts w:eastAsia="Times New Roman"/>
-        </w:rPr>
-        <w:t>strict</w:t>
-      </w:r>
-      <w:proofErr w:type="gramEnd"/>
-      <w:r>
-        <w:rPr>
-          <w:rFonts w:eastAsia="Times New Roman"/>
-        </w:rPr>
-        <w:t>"</w:t>
+        <w:t>"strict"</w:t>
       </w:r>
       <w:r>
         <w:rPr>
@@ -2045,23 +1131,7 @@
         <w:rPr>
           <w:rFonts w:eastAsia="Times New Roman"/>
         </w:rPr>
-        <w:t>"</w:t>
-      </w:r>
-      <w:proofErr w:type="spellStart"/>
-      <w:proofErr w:type="gramStart"/>
-      <w:r>
-        <w:rPr>
-          <w:rFonts w:eastAsia="Times New Roman"/>
-        </w:rPr>
-        <w:t>alwaysStrict</w:t>
-      </w:r>
-      <w:proofErr w:type="spellEnd"/>
-      <w:proofErr w:type="gramEnd"/>
-      <w:r>
-        <w:rPr>
-          <w:rFonts w:eastAsia="Times New Roman"/>
-        </w:rPr>
-        <w:t>"</w:t>
+        <w:t>"alwaysStrict"</w:t>
       </w:r>
       <w:r>
         <w:rPr>
@@ -2105,23 +1175,7 @@
         <w:rPr>
           <w:rFonts w:eastAsia="Times New Roman"/>
         </w:rPr>
-        <w:t>"</w:t>
-      </w:r>
-      <w:proofErr w:type="spellStart"/>
-      <w:proofErr w:type="gramStart"/>
-      <w:r>
-        <w:rPr>
-          <w:rFonts w:eastAsia="Times New Roman"/>
-        </w:rPr>
-        <w:t>noUnusedLocals</w:t>
-      </w:r>
-      <w:proofErr w:type="spellEnd"/>
-      <w:proofErr w:type="gramEnd"/>
-      <w:r>
-        <w:rPr>
-          <w:rFonts w:eastAsia="Times New Roman"/>
-        </w:rPr>
-        <w:t>"</w:t>
+        <w:t>"noUnusedLocals"</w:t>
       </w:r>
       <w:r>
         <w:rPr>
@@ -2165,23 +1219,7 @@
         <w:rPr>
           <w:rFonts w:eastAsia="Times New Roman"/>
         </w:rPr>
-        <w:t>"</w:t>
-      </w:r>
-      <w:proofErr w:type="spellStart"/>
-      <w:proofErr w:type="gramStart"/>
-      <w:r>
-        <w:rPr>
-          <w:rFonts w:eastAsia="Times New Roman"/>
-        </w:rPr>
-        <w:t>noImplicitReturns</w:t>
-      </w:r>
-      <w:proofErr w:type="spellEnd"/>
-      <w:proofErr w:type="gramEnd"/>
-      <w:r>
-        <w:rPr>
-          <w:rFonts w:eastAsia="Times New Roman"/>
-        </w:rPr>
-        <w:t>"</w:t>
+        <w:t>"noImplicitReturns"</w:t>
       </w:r>
       <w:r>
         <w:rPr>
@@ -2225,23 +1263,7 @@
         <w:rPr>
           <w:rFonts w:eastAsia="Times New Roman"/>
         </w:rPr>
-        <w:t>"</w:t>
-      </w:r>
-      <w:proofErr w:type="spellStart"/>
-      <w:proofErr w:type="gramStart"/>
-      <w:r>
-        <w:rPr>
-          <w:rFonts w:eastAsia="Times New Roman"/>
-        </w:rPr>
-        <w:t>noImplicitAny</w:t>
-      </w:r>
-      <w:proofErr w:type="spellEnd"/>
-      <w:proofErr w:type="gramEnd"/>
-      <w:r>
-        <w:rPr>
-          <w:rFonts w:eastAsia="Times New Roman"/>
-        </w:rPr>
-        <w:t>"</w:t>
+        <w:t>"noImplicitAny"</w:t>
       </w:r>
       <w:r>
         <w:rPr>
@@ -2285,23 +1307,7 @@
         <w:rPr>
           <w:rFonts w:eastAsia="Times New Roman"/>
         </w:rPr>
-        <w:t>"</w:t>
-      </w:r>
-      <w:proofErr w:type="spellStart"/>
-      <w:proofErr w:type="gramStart"/>
-      <w:r>
-        <w:rPr>
-          <w:rFonts w:eastAsia="Times New Roman"/>
-        </w:rPr>
-        <w:t>noImplicitThis</w:t>
-      </w:r>
-      <w:proofErr w:type="spellEnd"/>
-      <w:proofErr w:type="gramEnd"/>
-      <w:r>
-        <w:rPr>
-          <w:rFonts w:eastAsia="Times New Roman"/>
-        </w:rPr>
-        <w:t>"</w:t>
+        <w:t>"noImplicitThis"</w:t>
       </w:r>
       <w:r>
         <w:rPr>
@@ -2345,23 +1351,7 @@
         <w:rPr>
           <w:rFonts w:eastAsia="Times New Roman"/>
         </w:rPr>
-        <w:t>"</w:t>
-      </w:r>
-      <w:proofErr w:type="spellStart"/>
-      <w:proofErr w:type="gramStart"/>
-      <w:r>
-        <w:rPr>
-          <w:rFonts w:eastAsia="Times New Roman"/>
-        </w:rPr>
-        <w:t>strictNullChecks</w:t>
-      </w:r>
-      <w:proofErr w:type="spellEnd"/>
-      <w:proofErr w:type="gramEnd"/>
-      <w:r>
-        <w:rPr>
-          <w:rFonts w:eastAsia="Times New Roman"/>
-        </w:rPr>
-        <w:t>"</w:t>
+        <w:t>"strictNullChecks"</w:t>
       </w:r>
       <w:r>
         <w:rPr>
@@ -2413,9 +1403,507 @@
       </w:r>
     </w:p>
     <w:p/>
-    <w:p/>
+    <w:p>
+      <w:pPr>
+        <w:pStyle w:val="Heading1"/>
+      </w:pPr>
+      <w:r>
+        <w:t>Azure</w:t>
+      </w:r>
+    </w:p>
+    <w:p>
+      <w:pPr>
+        <w:pStyle w:val="Heading2"/>
+      </w:pPr>
+      <w:r>
+        <w:t>Portal</w:t>
+      </w:r>
+    </w:p>
+    <w:p>
+      <w:r>
+        <w:t>NOTE: we will use the TL subscription</w:t>
+      </w:r>
+    </w:p>
+    <w:p>
+      <w:pPr>
+        <w:pStyle w:val="ListParagraph"/>
+        <w:numPr>
+          <w:ilvl w:val="0"/>
+          <w:numId w:val="12"/>
+        </w:numPr>
+        <w:rPr>
+          <w:b/>
+        </w:rPr>
+      </w:pPr>
+      <w:r>
+        <w:t xml:space="preserve">Create new </w:t>
+      </w:r>
+      <w:r>
+        <w:rPr>
+          <w:b/>
+        </w:rPr>
+        <w:t>resource</w:t>
+      </w:r>
+      <w:r>
+        <w:rPr>
+          <w:b/>
+        </w:rPr>
+        <w:t xml:space="preserve"> group</w:t>
+      </w:r>
+      <w:r>
+        <w:rPr>
+          <w:b/>
+        </w:rPr>
+        <w:t xml:space="preserve"> (e.g. Test-Dev</w:t>
+      </w:r>
+      <w:r>
+        <w:rPr>
+          <w:b/>
+        </w:rPr>
+        <w:t>, for the TL Subscription and for US East</w:t>
+      </w:r>
+      <w:r>
+        <w:rPr>
+          <w:b/>
+        </w:rPr>
+        <w:t>)</w:t>
+      </w:r>
+    </w:p>
+    <w:p>
+      <w:pPr>
+        <w:pStyle w:val="ListParagraph"/>
+        <w:numPr>
+          <w:ilvl w:val="0"/>
+          <w:numId w:val="12"/>
+        </w:numPr>
+      </w:pPr>
+      <w:r>
+        <w:t xml:space="preserve">Create at least </w:t>
+      </w:r>
+      <w:r>
+        <w:t xml:space="preserve">a </w:t>
+      </w:r>
+      <w:r>
+        <w:t xml:space="preserve">QA </w:t>
+      </w:r>
+      <w:r>
+        <w:rPr>
+          <w:b/>
+        </w:rPr>
+        <w:t>app-service with production and deployment slots</w:t>
+      </w:r>
+    </w:p>
+    <w:p>
+      <w:pPr>
+        <w:pStyle w:val="Heading2"/>
+      </w:pPr>
+      <w:r>
+        <w:t>DEVOPS</w:t>
+      </w:r>
+    </w:p>
+    <w:p>
+      <w:r>
+        <w:rPr>
+          <w:noProof/>
+        </w:rPr>
+        <w:drawing>
+          <wp:inline distT="0" distB="0" distL="0" distR="0" wp14:anchorId="57253622" wp14:editId="499A907D">
+            <wp:extent cx="5937885" cy="1764030"/>
+            <wp:effectExtent l="0" t="0" r="5715" b="7620"/>
+            <wp:docPr id="1" name="Picture 1"/>
+            <wp:cNvGraphicFramePr>
+              <a:graphicFrameLocks xmlns:a="http://schemas.openxmlformats.org/drawingml/2006/main" noChangeAspect="1"/>
+            </wp:cNvGraphicFramePr>
+            <a:graphic xmlns:a="http://schemas.openxmlformats.org/drawingml/2006/main">
+              <a:graphicData uri="http://schemas.openxmlformats.org/drawingml/2006/picture">
+                <pic:pic xmlns:pic="http://schemas.openxmlformats.org/drawingml/2006/picture">
+                  <pic:nvPicPr>
+                    <pic:cNvPr id="0" name="Picture 1"/>
+                    <pic:cNvPicPr>
+                      <a:picLocks noChangeAspect="1" noChangeArrowheads="1"/>
+                    </pic:cNvPicPr>
+                  </pic:nvPicPr>
+                  <pic:blipFill>
+                    <a:blip r:embed="rId7" cstate="print">
+                      <a:extLst>
+                        <a:ext uri="{28A0092B-C50C-407E-A947-70E740481C1C}">
+                          <a14:useLocalDpi xmlns:a14="http://schemas.microsoft.com/office/drawing/2010/main" val="0"/>
+                        </a:ext>
+                      </a:extLst>
+                    </a:blip>
+                    <a:srcRect/>
+                    <a:stretch>
+                      <a:fillRect/>
+                    </a:stretch>
+                  </pic:blipFill>
+                  <pic:spPr bwMode="auto">
+                    <a:xfrm>
+                      <a:off x="0" y="0"/>
+                      <a:ext cx="5937885" cy="1764030"/>
+                    </a:xfrm>
+                    <a:prstGeom prst="rect">
+                      <a:avLst/>
+                    </a:prstGeom>
+                    <a:noFill/>
+                    <a:ln>
+                      <a:noFill/>
+                    </a:ln>
+                  </pic:spPr>
+                </pic:pic>
+              </a:graphicData>
+            </a:graphic>
+          </wp:inline>
+        </w:drawing>
+      </w:r>
+    </w:p>
+    <w:p>
+      <w:pPr>
+        <w:pStyle w:val="ListParagraph"/>
+        <w:numPr>
+          <w:ilvl w:val="0"/>
+          <w:numId w:val="13"/>
+        </w:numPr>
+      </w:pPr>
+      <w:r>
+        <w:t xml:space="preserve">Create new </w:t>
+      </w:r>
+      <w:r>
+        <w:rPr>
+          <w:b/>
+        </w:rPr>
+        <w:t>project</w:t>
+      </w:r>
+    </w:p>
+    <w:p>
+      <w:pPr>
+        <w:pStyle w:val="ListParagraph"/>
+        <w:numPr>
+          <w:ilvl w:val="0"/>
+          <w:numId w:val="13"/>
+        </w:numPr>
+      </w:pPr>
+      <w:r>
+        <w:t>Create service connections</w:t>
+      </w:r>
+    </w:p>
+    <w:p>
+      <w:pPr>
+        <w:pStyle w:val="ListParagraph"/>
+        <w:numPr>
+          <w:ilvl w:val="1"/>
+          <w:numId w:val="13"/>
+        </w:numPr>
+      </w:pPr>
+      <w:r>
+        <w:rPr>
+          <w:b/>
+        </w:rPr>
+        <w:t>Github</w:t>
+      </w:r>
+      <w:r>
+        <w:t xml:space="preserve"> (name it github.com)</w:t>
+      </w:r>
+    </w:p>
+    <w:p>
+      <w:pPr>
+        <w:pStyle w:val="ListParagraph"/>
+        <w:numPr>
+          <w:ilvl w:val="1"/>
+          <w:numId w:val="13"/>
+        </w:numPr>
+      </w:pPr>
+      <w:r>
+        <w:rPr>
+          <w:b/>
+        </w:rPr>
+        <w:t>Azure deployment service connection</w:t>
+      </w:r>
+      <w:r>
+        <w:t xml:space="preserve"> (name it: ‘</w:t>
+      </w:r>
+      <w:r>
+        <w:t xml:space="preserve">Deployment Service </w:t>
+      </w:r>
+      <w:r>
+        <w:t>C</w:t>
+      </w:r>
+      <w:r>
+        <w:t>onnection</w:t>
+      </w:r>
+      <w:r>
+        <w:t>’)</w:t>
+      </w:r>
+      <w:r>
+        <w:t xml:space="preserve"> – the pipeline uses it (see: </w:t>
+      </w:r>
+      <w:r>
+        <w:t>universalDeploymentServiceConnectionName</w:t>
+      </w:r>
+      <w:r>
+        <w:t>)</w:t>
+      </w:r>
+    </w:p>
+    <w:p>
+      <w:pPr>
+        <w:pStyle w:val="ListParagraph"/>
+        <w:numPr>
+          <w:ilvl w:val="2"/>
+          <w:numId w:val="13"/>
+        </w:numPr>
+        <w:spacing w:before="120" w:after="60"/>
+      </w:pPr>
+      <w:r>
+        <w:t>Select project settings</w:t>
+      </w:r>
+    </w:p>
+    <w:p>
+      <w:pPr>
+        <w:pStyle w:val="ListParagraph"/>
+        <w:numPr>
+          <w:ilvl w:val="2"/>
+          <w:numId w:val="13"/>
+        </w:numPr>
+        <w:spacing w:before="120" w:after="60"/>
+      </w:pPr>
+      <w:r>
+        <w:lastRenderedPageBreak/>
+        <w:t xml:space="preserve">Find </w:t>
+      </w:r>
+      <w:r>
+        <w:t>service</w:t>
+      </w:r>
+      <w:r>
+        <w:t xml:space="preserve"> connections + press “New service connection”</w:t>
+      </w:r>
+    </w:p>
+    <w:p>
+      <w:pPr>
+        <w:pStyle w:val="ListParagraph"/>
+        <w:numPr>
+          <w:ilvl w:val="2"/>
+          <w:numId w:val="13"/>
+        </w:numPr>
+        <w:spacing w:before="120" w:after="60"/>
+      </w:pPr>
+      <w:r>
+        <w:t>Select azure resource manager + Service principal (automatic)</w:t>
+      </w:r>
+    </w:p>
+    <w:p>
+      <w:pPr>
+        <w:pStyle w:val="ListParagraph"/>
+        <w:numPr>
+          <w:ilvl w:val="5"/>
+          <w:numId w:val="13"/>
+        </w:numPr>
+        <w:spacing w:before="120" w:after="60"/>
+      </w:pPr>
+      <w:r>
+        <w:t xml:space="preserve">Set Subscription and resource group, </w:t>
+      </w:r>
+      <w:r>
+        <w:rPr>
+          <w:b/>
+        </w:rPr>
+        <w:t>give a meaningful name</w:t>
+      </w:r>
+    </w:p>
+    <w:p>
+      <w:pPr>
+        <w:pStyle w:val="ListParagraph"/>
+        <w:numPr>
+          <w:ilvl w:val="5"/>
+          <w:numId w:val="13"/>
+        </w:numPr>
+        <w:spacing w:before="120" w:after="60"/>
+      </w:pPr>
+      <w:r>
+        <w:rPr>
+          <w:b/>
+        </w:rPr>
+        <w:t>Use that service connection name as a value for the AzureWebApp@1 tasks azureSubscription parameter!</w:t>
+      </w:r>
+    </w:p>
+    <w:p>
+      <w:pPr>
+        <w:pStyle w:val="ListParagraph"/>
+        <w:numPr>
+          <w:ilvl w:val="0"/>
+          <w:numId w:val="13"/>
+        </w:numPr>
+        <w:spacing w:before="120" w:after="60"/>
+      </w:pPr>
+      <w:r>
+        <w:rPr>
+          <w:b/>
+        </w:rPr>
+        <w:t>Create new pipeline</w:t>
+      </w:r>
+    </w:p>
+    <w:p>
+      <w:pPr>
+        <w:pStyle w:val="ListParagraph"/>
+        <w:numPr>
+          <w:ilvl w:val="1"/>
+          <w:numId w:val="13"/>
+        </w:numPr>
+        <w:spacing w:before="120" w:after="60"/>
+      </w:pPr>
+      <w:r>
+        <w:t>Press CREATE</w:t>
+      </w:r>
+    </w:p>
+    <w:p>
+      <w:pPr>
+        <w:pStyle w:val="ListParagraph"/>
+        <w:numPr>
+          <w:ilvl w:val="1"/>
+          <w:numId w:val="13"/>
+        </w:numPr>
+        <w:spacing w:before="120" w:after="60"/>
+      </w:pPr>
+      <w:r>
+        <w:t>Select: use the classic editor</w:t>
+      </w:r>
+    </w:p>
+    <w:p>
+      <w:pPr>
+        <w:pStyle w:val="ListParagraph"/>
+        <w:numPr>
+          <w:ilvl w:val="1"/>
+          <w:numId w:val="13"/>
+        </w:numPr>
+        <w:spacing w:before="120" w:after="60"/>
+      </w:pPr>
+      <w:r>
+        <w:t>Select: github source</w:t>
+      </w:r>
+    </w:p>
+    <w:p>
+      <w:pPr>
+        <w:pStyle w:val="ListParagraph"/>
+        <w:numPr>
+          <w:ilvl w:val="2"/>
+          <w:numId w:val="13"/>
+        </w:numPr>
+        <w:spacing w:before="120" w:after="60"/>
+      </w:pPr>
+      <w:r>
+        <w:t>Select the desired repo</w:t>
+      </w:r>
+    </w:p>
+    <w:p>
+      <w:pPr>
+        <w:pStyle w:val="ListParagraph"/>
+        <w:numPr>
+          <w:ilvl w:val="2"/>
+          <w:numId w:val="13"/>
+        </w:numPr>
+        <w:spacing w:before="120" w:after="60"/>
+      </w:pPr>
+      <w:r>
+        <w:t>Select the feature branch where we got or 1</w:t>
+      </w:r>
+      <w:r>
+        <w:rPr>
+          <w:vertAlign w:val="superscript"/>
+        </w:rPr>
+        <w:t>st</w:t>
+      </w:r>
+      <w:r>
+        <w:t xml:space="preserve"> pipeline draft</w:t>
+      </w:r>
+    </w:p>
+    <w:p>
+      <w:pPr>
+        <w:pStyle w:val="ListParagraph"/>
+        <w:numPr>
+          <w:ilvl w:val="1"/>
+          <w:numId w:val="13"/>
+        </w:numPr>
+        <w:spacing w:before="120" w:after="60"/>
+      </w:pPr>
+      <w:r>
+        <w:t>Select: configuration as code – YAML</w:t>
+      </w:r>
+    </w:p>
+    <w:p>
+      <w:pPr>
+        <w:pStyle w:val="ListParagraph"/>
+        <w:numPr>
+          <w:ilvl w:val="2"/>
+          <w:numId w:val="13"/>
+        </w:numPr>
+        <w:spacing w:before="120" w:after="60"/>
+      </w:pPr>
+      <w:r>
+        <w:t>Browse YAML file inside the selected repo</w:t>
+      </w:r>
+    </w:p>
+    <w:p>
+      <w:pPr>
+        <w:pStyle w:val="ListParagraph"/>
+        <w:numPr>
+          <w:ilvl w:val="1"/>
+          <w:numId w:val="13"/>
+        </w:numPr>
+        <w:spacing w:before="120" w:after="60"/>
+      </w:pPr>
+      <w:r>
+        <w:t>Press SAVE</w:t>
+      </w:r>
+    </w:p>
+    <w:p>
+      <w:pPr>
+        <w:pStyle w:val="ListParagraph"/>
+        <w:numPr>
+          <w:ilvl w:val="2"/>
+          <w:numId w:val="13"/>
+        </w:numPr>
+        <w:spacing w:before="120" w:after="60"/>
+      </w:pPr>
+      <w:r>
+        <w:t>Select folder to save: /_pipeline</w:t>
+      </w:r>
+      <w:r>
+        <w:t>s</w:t>
+      </w:r>
+      <w:r>
+        <w:t xml:space="preserve"> (in our case)</w:t>
+      </w:r>
+    </w:p>
+    <w:p>
+      <w:pPr>
+        <w:pStyle w:val="ListParagraph"/>
+        <w:numPr>
+          <w:ilvl w:val="0"/>
+          <w:numId w:val="13"/>
+        </w:numPr>
+        <w:spacing w:before="120" w:after="60"/>
+      </w:pPr>
+      <w:r>
+        <w:t>Navigate away, open pipeline, edit or RUN</w:t>
+      </w:r>
+    </w:p>
+    <w:p>
+      <w:pPr>
+        <w:spacing w:before="120" w:after="60"/>
+      </w:pPr>
+    </w:p>
+    <w:p>
+      <w:pPr>
+        <w:pStyle w:val="ListParagraph"/>
+        <w:spacing w:before="120" w:after="60"/>
+      </w:pPr>
+    </w:p>
     <w:p/>
     <w:sectPr>
+      <w:headerReference w:type="even" r:id="rId8"/>
+      <w:headerReference w:type="default" r:id="rId9"/>
+      <w:footerReference w:type="even" r:id="rId10"/>
+      <w:footerReference w:type="default" r:id="rId11"/>
+      <w:headerReference w:type="first" r:id="rId12"/>
+      <w:footerReference w:type="first" r:id="rId13"/>
       <w:pgSz w:w="12240" w:h="15840"/>
       <w:pgMar w:top="1440" w:right="1440" w:bottom="1440" w:left="1440" w:header="720" w:footer="720" w:gutter="0"/>
       <w:cols w:space="720"/>
@@ -2425,9 +1913,205 @@
 </w:document>
 </file>
 
+<file path=word/endnotes.xml><?xml version="1.0" encoding="utf-8"?>
+<w:endnotes xmlns:wpc="http://schemas.microsoft.com/office/word/2010/wordprocessingCanvas" xmlns:cx="http://schemas.microsoft.com/office/drawing/2014/chartex" xmlns:cx1="http://schemas.microsoft.com/office/drawing/2015/9/8/chartex" xmlns:mc="http://schemas.openxmlformats.org/markup-compatibility/2006" xmlns:o="urn:schemas-microsoft-com:office:office" xmlns:r="http://schemas.openxmlformats.org/officeDocument/2006/relationships" xmlns:m="http://schemas.openxmlformats.org/officeDocument/2006/math" xmlns:v="urn:schemas-microsoft-com:vml" xmlns:wp14="http://schemas.microsoft.com/office/word/2010/wordprocessingDrawing" xmlns:wp="http://schemas.openxmlformats.org/drawingml/2006/wordprocessingDrawing" xmlns:w10="urn:schemas-microsoft-com:office:word" xmlns:w="http://schemas.openxmlformats.org/wordprocessingml/2006/main" xmlns:w14="http://schemas.microsoft.com/office/word/2010/wordml" xmlns:w15="http://schemas.microsoft.com/office/word/2012/wordml" xmlns:w16se="http://schemas.microsoft.com/office/word/2015/wordml/symex" xmlns:wpg="http://schemas.microsoft.com/office/word/2010/wordprocessingGroup" xmlns:wpi="http://schemas.microsoft.com/office/word/2010/wordprocessingInk" xmlns:wne="http://schemas.microsoft.com/office/word/2006/wordml" xmlns:wps="http://schemas.microsoft.com/office/word/2010/wordprocessingShape" mc:Ignorable="w14 w15 w16se wp14">
+  <w:endnote w:type="separator" w:id="-1">
+    <w:p>
+      <w:pPr>
+        <w:spacing w:before="0" w:after="0" w:line="240" w:lineRule="auto"/>
+      </w:pPr>
+      <w:r>
+        <w:separator/>
+      </w:r>
+    </w:p>
+  </w:endnote>
+  <w:endnote w:type="continuationSeparator" w:id="0">
+    <w:p>
+      <w:pPr>
+        <w:spacing w:before="0" w:after="0" w:line="240" w:lineRule="auto"/>
+      </w:pPr>
+      <w:r>
+        <w:continuationSeparator/>
+      </w:r>
+    </w:p>
+  </w:endnote>
+</w:endnotes>
+</file>
+
+<file path=word/footer1.xml><?xml version="1.0" encoding="utf-8"?>
+<w:ftr xmlns:wpc="http://schemas.microsoft.com/office/word/2010/wordprocessingCanvas" xmlns:cx="http://schemas.microsoft.com/office/drawing/2014/chartex" xmlns:cx1="http://schemas.microsoft.com/office/drawing/2015/9/8/chartex" xmlns:mc="http://schemas.openxmlformats.org/markup-compatibility/2006" xmlns:o="urn:schemas-microsoft-com:office:office" xmlns:r="http://schemas.openxmlformats.org/officeDocument/2006/relationships" xmlns:m="http://schemas.openxmlformats.org/officeDocument/2006/math" xmlns:v="urn:schemas-microsoft-com:vml" xmlns:wp14="http://schemas.microsoft.com/office/word/2010/wordprocessingDrawing" xmlns:wp="http://schemas.openxmlformats.org/drawingml/2006/wordprocessingDrawing" xmlns:w10="urn:schemas-microsoft-com:office:word" xmlns:w="http://schemas.openxmlformats.org/wordprocessingml/2006/main" xmlns:w14="http://schemas.microsoft.com/office/word/2010/wordml" xmlns:w15="http://schemas.microsoft.com/office/word/2012/wordml" xmlns:w16se="http://schemas.microsoft.com/office/word/2015/wordml/symex" xmlns:wpg="http://schemas.microsoft.com/office/word/2010/wordprocessingGroup" xmlns:wpi="http://schemas.microsoft.com/office/word/2010/wordprocessingInk" xmlns:wne="http://schemas.microsoft.com/office/word/2006/wordml" xmlns:wps="http://schemas.microsoft.com/office/word/2010/wordprocessingShape" mc:Ignorable="w14 w15 w16se wp14">
+  <w:p>
+    <w:pPr>
+      <w:pStyle w:val="Footer"/>
+    </w:pPr>
+  </w:p>
+</w:ftr>
+</file>
+
+<file path=word/footer2.xml><?xml version="1.0" encoding="utf-8"?>
+<w:ftr xmlns:wpc="http://schemas.microsoft.com/office/word/2010/wordprocessingCanvas" xmlns:cx="http://schemas.microsoft.com/office/drawing/2014/chartex" xmlns:cx1="http://schemas.microsoft.com/office/drawing/2015/9/8/chartex" xmlns:mc="http://schemas.openxmlformats.org/markup-compatibility/2006" xmlns:o="urn:schemas-microsoft-com:office:office" xmlns:r="http://schemas.openxmlformats.org/officeDocument/2006/relationships" xmlns:m="http://schemas.openxmlformats.org/officeDocument/2006/math" xmlns:v="urn:schemas-microsoft-com:vml" xmlns:wp14="http://schemas.microsoft.com/office/word/2010/wordprocessingDrawing" xmlns:wp="http://schemas.openxmlformats.org/drawingml/2006/wordprocessingDrawing" xmlns:w10="urn:schemas-microsoft-com:office:word" xmlns:w="http://schemas.openxmlformats.org/wordprocessingml/2006/main" xmlns:w14="http://schemas.microsoft.com/office/word/2010/wordml" xmlns:w15="http://schemas.microsoft.com/office/word/2012/wordml" xmlns:w16se="http://schemas.microsoft.com/office/word/2015/wordml/symex" xmlns:wpg="http://schemas.microsoft.com/office/word/2010/wordprocessingGroup" xmlns:wpi="http://schemas.microsoft.com/office/word/2010/wordprocessingInk" xmlns:wne="http://schemas.microsoft.com/office/word/2006/wordml" xmlns:wps="http://schemas.microsoft.com/office/word/2010/wordprocessingShape" mc:Ignorable="w14 w15 w16se wp14">
+  <w:p>
+    <w:pPr>
+      <w:pStyle w:val="Footer"/>
+    </w:pPr>
+  </w:p>
+</w:ftr>
+</file>
+
+<file path=word/footer3.xml><?xml version="1.0" encoding="utf-8"?>
+<w:ftr xmlns:wpc="http://schemas.microsoft.com/office/word/2010/wordprocessingCanvas" xmlns:cx="http://schemas.microsoft.com/office/drawing/2014/chartex" xmlns:cx1="http://schemas.microsoft.com/office/drawing/2015/9/8/chartex" xmlns:mc="http://schemas.openxmlformats.org/markup-compatibility/2006" xmlns:o="urn:schemas-microsoft-com:office:office" xmlns:r="http://schemas.openxmlformats.org/officeDocument/2006/relationships" xmlns:m="http://schemas.openxmlformats.org/officeDocument/2006/math" xmlns:v="urn:schemas-microsoft-com:vml" xmlns:wp14="http://schemas.microsoft.com/office/word/2010/wordprocessingDrawing" xmlns:wp="http://schemas.openxmlformats.org/drawingml/2006/wordprocessingDrawing" xmlns:w10="urn:schemas-microsoft-com:office:word" xmlns:w="http://schemas.openxmlformats.org/wordprocessingml/2006/main" xmlns:w14="http://schemas.microsoft.com/office/word/2010/wordml" xmlns:w15="http://schemas.microsoft.com/office/word/2012/wordml" xmlns:w16se="http://schemas.microsoft.com/office/word/2015/wordml/symex" xmlns:wpg="http://schemas.microsoft.com/office/word/2010/wordprocessingGroup" xmlns:wpi="http://schemas.microsoft.com/office/word/2010/wordprocessingInk" xmlns:wne="http://schemas.microsoft.com/office/word/2006/wordml" xmlns:wps="http://schemas.microsoft.com/office/word/2010/wordprocessingShape" mc:Ignorable="w14 w15 w16se wp14">
+  <w:p>
+    <w:pPr>
+      <w:pStyle w:val="Footer"/>
+    </w:pPr>
+  </w:p>
+</w:ftr>
+</file>
+
+<file path=word/footnotes.xml><?xml version="1.0" encoding="utf-8"?>
+<w:footnotes xmlns:wpc="http://schemas.microsoft.com/office/word/2010/wordprocessingCanvas" xmlns:cx="http://schemas.microsoft.com/office/drawing/2014/chartex" xmlns:cx1="http://schemas.microsoft.com/office/drawing/2015/9/8/chartex" xmlns:mc="http://schemas.openxmlformats.org/markup-compatibility/2006" xmlns:o="urn:schemas-microsoft-com:office:office" xmlns:r="http://schemas.openxmlformats.org/officeDocument/2006/relationships" xmlns:m="http://schemas.openxmlformats.org/officeDocument/2006/math" xmlns:v="urn:schemas-microsoft-com:vml" xmlns:wp14="http://schemas.microsoft.com/office/word/2010/wordprocessingDrawing" xmlns:wp="http://schemas.openxmlformats.org/drawingml/2006/wordprocessingDrawing" xmlns:w10="urn:schemas-microsoft-com:office:word" xmlns:w="http://schemas.openxmlformats.org/wordprocessingml/2006/main" xmlns:w14="http://schemas.microsoft.com/office/word/2010/wordml" xmlns:w15="http://schemas.microsoft.com/office/word/2012/wordml" xmlns:w16se="http://schemas.microsoft.com/office/word/2015/wordml/symex" xmlns:wpg="http://schemas.microsoft.com/office/word/2010/wordprocessingGroup" xmlns:wpi="http://schemas.microsoft.com/office/word/2010/wordprocessingInk" xmlns:wne="http://schemas.microsoft.com/office/word/2006/wordml" xmlns:wps="http://schemas.microsoft.com/office/word/2010/wordprocessingShape" mc:Ignorable="w14 w15 w16se wp14">
+  <w:footnote w:type="separator" w:id="-1">
+    <w:p>
+      <w:pPr>
+        <w:spacing w:before="0" w:after="0" w:line="240" w:lineRule="auto"/>
+      </w:pPr>
+      <w:r>
+        <w:separator/>
+      </w:r>
+    </w:p>
+  </w:footnote>
+  <w:footnote w:type="continuationSeparator" w:id="0">
+    <w:p>
+      <w:pPr>
+        <w:spacing w:before="0" w:after="0" w:line="240" w:lineRule="auto"/>
+      </w:pPr>
+      <w:r>
+        <w:continuationSeparator/>
+      </w:r>
+    </w:p>
+  </w:footnote>
+</w:footnotes>
+</file>
+
+<file path=word/header1.xml><?xml version="1.0" encoding="utf-8"?>
+<w:hdr xmlns:wpc="http://schemas.microsoft.com/office/word/2010/wordprocessingCanvas" xmlns:cx="http://schemas.microsoft.com/office/drawing/2014/chartex" xmlns:cx1="http://schemas.microsoft.com/office/drawing/2015/9/8/chartex" xmlns:mc="http://schemas.openxmlformats.org/markup-compatibility/2006" xmlns:o="urn:schemas-microsoft-com:office:office" xmlns:r="http://schemas.openxmlformats.org/officeDocument/2006/relationships" xmlns:m="http://schemas.openxmlformats.org/officeDocument/2006/math" xmlns:v="urn:schemas-microsoft-com:vml" xmlns:wp14="http://schemas.microsoft.com/office/word/2010/wordprocessingDrawing" xmlns:wp="http://schemas.openxmlformats.org/drawingml/2006/wordprocessingDrawing" xmlns:w10="urn:schemas-microsoft-com:office:word" xmlns:w="http://schemas.openxmlformats.org/wordprocessingml/2006/main" xmlns:w14="http://schemas.microsoft.com/office/word/2010/wordml" xmlns:w15="http://schemas.microsoft.com/office/word/2012/wordml" xmlns:w16se="http://schemas.microsoft.com/office/word/2015/wordml/symex" xmlns:wpg="http://schemas.microsoft.com/office/word/2010/wordprocessingGroup" xmlns:wpi="http://schemas.microsoft.com/office/word/2010/wordprocessingInk" xmlns:wne="http://schemas.microsoft.com/office/word/2006/wordml" xmlns:wps="http://schemas.microsoft.com/office/word/2010/wordprocessingShape" mc:Ignorable="w14 w15 w16se wp14">
+  <w:p>
+    <w:pPr>
+      <w:pStyle w:val="Header"/>
+    </w:pPr>
+  </w:p>
+</w:hdr>
+</file>
+
+<file path=word/header2.xml><?xml version="1.0" encoding="utf-8"?>
+<w:hdr xmlns:wpc="http://schemas.microsoft.com/office/word/2010/wordprocessingCanvas" xmlns:cx="http://schemas.microsoft.com/office/drawing/2014/chartex" xmlns:cx1="http://schemas.microsoft.com/office/drawing/2015/9/8/chartex" xmlns:mc="http://schemas.openxmlformats.org/markup-compatibility/2006" xmlns:o="urn:schemas-microsoft-com:office:office" xmlns:r="http://schemas.openxmlformats.org/officeDocument/2006/relationships" xmlns:m="http://schemas.openxmlformats.org/officeDocument/2006/math" xmlns:v="urn:schemas-microsoft-com:vml" xmlns:wp14="http://schemas.microsoft.com/office/word/2010/wordprocessingDrawing" xmlns:wp="http://schemas.openxmlformats.org/drawingml/2006/wordprocessingDrawing" xmlns:w10="urn:schemas-microsoft-com:office:word" xmlns:w="http://schemas.openxmlformats.org/wordprocessingml/2006/main" xmlns:w14="http://schemas.microsoft.com/office/word/2010/wordml" xmlns:w15="http://schemas.microsoft.com/office/word/2012/wordml" xmlns:w16se="http://schemas.microsoft.com/office/word/2015/wordml/symex" xmlns:wpg="http://schemas.microsoft.com/office/word/2010/wordprocessingGroup" xmlns:wpi="http://schemas.microsoft.com/office/word/2010/wordprocessingInk" xmlns:wne="http://schemas.microsoft.com/office/word/2006/wordml" xmlns:wps="http://schemas.microsoft.com/office/word/2010/wordprocessingShape" mc:Ignorable="w14 w15 w16se wp14">
+  <w:p>
+    <w:pPr>
+      <w:pStyle w:val="Header"/>
+    </w:pPr>
+  </w:p>
+</w:hdr>
+</file>
+
+<file path=word/header3.xml><?xml version="1.0" encoding="utf-8"?>
+<w:hdr xmlns:wpc="http://schemas.microsoft.com/office/word/2010/wordprocessingCanvas" xmlns:cx="http://schemas.microsoft.com/office/drawing/2014/chartex" xmlns:cx1="http://schemas.microsoft.com/office/drawing/2015/9/8/chartex" xmlns:mc="http://schemas.openxmlformats.org/markup-compatibility/2006" xmlns:o="urn:schemas-microsoft-com:office:office" xmlns:r="http://schemas.openxmlformats.org/officeDocument/2006/relationships" xmlns:m="http://schemas.openxmlformats.org/officeDocument/2006/math" xmlns:v="urn:schemas-microsoft-com:vml" xmlns:wp14="http://schemas.microsoft.com/office/word/2010/wordprocessingDrawing" xmlns:wp="http://schemas.openxmlformats.org/drawingml/2006/wordprocessingDrawing" xmlns:w10="urn:schemas-microsoft-com:office:word" xmlns:w="http://schemas.openxmlformats.org/wordprocessingml/2006/main" xmlns:w14="http://schemas.microsoft.com/office/word/2010/wordml" xmlns:w15="http://schemas.microsoft.com/office/word/2012/wordml" xmlns:w16se="http://schemas.microsoft.com/office/word/2015/wordml/symex" xmlns:wpg="http://schemas.microsoft.com/office/word/2010/wordprocessingGroup" xmlns:wpi="http://schemas.microsoft.com/office/word/2010/wordprocessingInk" xmlns:wne="http://schemas.microsoft.com/office/word/2006/wordml" xmlns:wps="http://schemas.microsoft.com/office/word/2010/wordprocessingShape" mc:Ignorable="w14 w15 w16se wp14">
+  <w:p>
+    <w:pPr>
+      <w:pStyle w:val="Header"/>
+    </w:pPr>
+  </w:p>
+</w:hdr>
+</file>
+
 <file path=word/numbering.xml><?xml version="1.0" encoding="utf-8"?>
 <w:numbering xmlns:wpc="http://schemas.microsoft.com/office/word/2010/wordprocessingCanvas" xmlns:cx="http://schemas.microsoft.com/office/drawing/2014/chartex" xmlns:cx1="http://schemas.microsoft.com/office/drawing/2015/9/8/chartex" xmlns:mc="http://schemas.openxmlformats.org/markup-compatibility/2006" xmlns:o="urn:schemas-microsoft-com:office:office" xmlns:r="http://schemas.openxmlformats.org/officeDocument/2006/relationships" xmlns:m="http://schemas.openxmlformats.org/officeDocument/2006/math" xmlns:v="urn:schemas-microsoft-com:vml" xmlns:wp14="http://schemas.microsoft.com/office/word/2010/wordprocessingDrawing" xmlns:wp="http://schemas.openxmlformats.org/drawingml/2006/wordprocessingDrawing" xmlns:w10="urn:schemas-microsoft-com:office:word" xmlns:w="http://schemas.openxmlformats.org/wordprocessingml/2006/main" xmlns:w14="http://schemas.microsoft.com/office/word/2010/wordml" xmlns:w15="http://schemas.microsoft.com/office/word/2012/wordml" xmlns:w16se="http://schemas.microsoft.com/office/word/2015/wordml/symex" xmlns:wpg="http://schemas.microsoft.com/office/word/2010/wordprocessingGroup" xmlns:wpi="http://schemas.microsoft.com/office/word/2010/wordprocessingInk" xmlns:wne="http://schemas.microsoft.com/office/word/2006/wordml" xmlns:wps="http://schemas.microsoft.com/office/word/2010/wordprocessingShape" mc:Ignorable="w14 w15 w16se wp14">
   <w:abstractNum w:abstractNumId="0" w15:restartNumberingAfterBreak="0">
+    <w:nsid w:val="035219CC"/>
+    <w:multiLevelType w:val="multilevel"/>
+    <w:tmpl w:val="0409001D"/>
+    <w:lvl w:ilvl="0">
+      <w:start w:val="1"/>
+      <w:numFmt w:val="decimal"/>
+      <w:lvlText w:val="%1)"/>
+      <w:lvlJc w:val="left"/>
+      <w:pPr>
+        <w:ind w:left="360" w:hanging="360"/>
+      </w:pPr>
+    </w:lvl>
+    <w:lvl w:ilvl="1">
+      <w:start w:val="1"/>
+      <w:numFmt w:val="lowerLetter"/>
+      <w:lvlText w:val="%2)"/>
+      <w:lvlJc w:val="left"/>
+      <w:pPr>
+        <w:ind w:left="720" w:hanging="360"/>
+      </w:pPr>
+    </w:lvl>
+    <w:lvl w:ilvl="2">
+      <w:start w:val="1"/>
+      <w:numFmt w:val="lowerRoman"/>
+      <w:lvlText w:val="%3)"/>
+      <w:lvlJc w:val="left"/>
+      <w:pPr>
+        <w:ind w:left="1080" w:hanging="360"/>
+      </w:pPr>
+    </w:lvl>
+    <w:lvl w:ilvl="3">
+      <w:start w:val="1"/>
+      <w:numFmt w:val="decimal"/>
+      <w:lvlText w:val="(%4)"/>
+      <w:lvlJc w:val="left"/>
+      <w:pPr>
+        <w:ind w:left="1440" w:hanging="360"/>
+      </w:pPr>
+    </w:lvl>
+    <w:lvl w:ilvl="4">
+      <w:start w:val="1"/>
+      <w:numFmt w:val="lowerLetter"/>
+      <w:lvlText w:val="(%5)"/>
+      <w:lvlJc w:val="left"/>
+      <w:pPr>
+        <w:ind w:left="1800" w:hanging="360"/>
+      </w:pPr>
+    </w:lvl>
+    <w:lvl w:ilvl="5">
+      <w:start w:val="1"/>
+      <w:numFmt w:val="lowerRoman"/>
+      <w:lvlText w:val="(%6)"/>
+      <w:lvlJc w:val="left"/>
+      <w:pPr>
+        <w:ind w:left="2160" w:hanging="360"/>
+      </w:pPr>
+    </w:lvl>
+    <w:lvl w:ilvl="6">
+      <w:start w:val="1"/>
+      <w:numFmt w:val="decimal"/>
+      <w:lvlText w:val="%7."/>
+      <w:lvlJc w:val="left"/>
+      <w:pPr>
+        <w:ind w:left="2520" w:hanging="360"/>
+      </w:pPr>
+    </w:lvl>
+    <w:lvl w:ilvl="7">
+      <w:start w:val="1"/>
+      <w:numFmt w:val="lowerLetter"/>
+      <w:lvlText w:val="%8."/>
+      <w:lvlJc w:val="left"/>
+      <w:pPr>
+        <w:ind w:left="2880" w:hanging="360"/>
+      </w:pPr>
+    </w:lvl>
+    <w:lvl w:ilvl="8">
+      <w:start w:val="1"/>
+      <w:numFmt w:val="lowerRoman"/>
+      <w:lvlText w:val="%9."/>
+      <w:lvlJc w:val="left"/>
+      <w:pPr>
+        <w:ind w:left="3240" w:hanging="360"/>
+      </w:pPr>
+    </w:lvl>
+  </w:abstractNum>
+  <w:abstractNum w:abstractNumId="1" w15:restartNumberingAfterBreak="0">
     <w:nsid w:val="0EE47056"/>
     <w:multiLevelType w:val="hybridMultilevel"/>
     <w:tmpl w:val="03EE4494"/>
@@ -2539,7 +2223,7 @@
       </w:rPr>
     </w:lvl>
   </w:abstractNum>
-  <w:abstractNum w:abstractNumId="1" w15:restartNumberingAfterBreak="0">
+  <w:abstractNum w:abstractNumId="2" w15:restartNumberingAfterBreak="0">
     <w:nsid w:val="11F22E12"/>
     <w:multiLevelType w:val="hybridMultilevel"/>
     <w:tmpl w:val="10B2BDFC"/>
@@ -2651,7 +2335,7 @@
       </w:rPr>
     </w:lvl>
   </w:abstractNum>
-  <w:abstractNum w:abstractNumId="2" w15:restartNumberingAfterBreak="0">
+  <w:abstractNum w:abstractNumId="3" w15:restartNumberingAfterBreak="0">
     <w:nsid w:val="24C1482E"/>
     <w:multiLevelType w:val="multilevel"/>
     <w:tmpl w:val="04090025"/>
@@ -2746,7 +2430,7 @@
       </w:pPr>
     </w:lvl>
   </w:abstractNum>
-  <w:abstractNum w:abstractNumId="3" w15:restartNumberingAfterBreak="0">
+  <w:abstractNum w:abstractNumId="4" w15:restartNumberingAfterBreak="0">
     <w:nsid w:val="25F6197B"/>
     <w:multiLevelType w:val="hybridMultilevel"/>
     <w:tmpl w:val="6A1C0DBC"/>
@@ -2858,7 +2542,7 @@
       </w:rPr>
     </w:lvl>
   </w:abstractNum>
-  <w:abstractNum w:abstractNumId="4" w15:restartNumberingAfterBreak="0">
+  <w:abstractNum w:abstractNumId="5" w15:restartNumberingAfterBreak="0">
     <w:nsid w:val="37AD2188"/>
     <w:multiLevelType w:val="hybridMultilevel"/>
     <w:tmpl w:val="6A7A380E"/>
@@ -2947,7 +2631,93 @@
       </w:pPr>
     </w:lvl>
   </w:abstractNum>
-  <w:abstractNum w:abstractNumId="5" w15:restartNumberingAfterBreak="0">
+  <w:abstractNum w:abstractNumId="6" w15:restartNumberingAfterBreak="0">
+    <w:nsid w:val="406C2506"/>
+    <w:multiLevelType w:val="multilevel"/>
+    <w:tmpl w:val="0409001D"/>
+    <w:lvl w:ilvl="0">
+      <w:start w:val="1"/>
+      <w:numFmt w:val="decimal"/>
+      <w:lvlText w:val="%1)"/>
+      <w:lvlJc w:val="left"/>
+      <w:pPr>
+        <w:ind w:left="360" w:hanging="360"/>
+      </w:pPr>
+    </w:lvl>
+    <w:lvl w:ilvl="1">
+      <w:start w:val="1"/>
+      <w:numFmt w:val="lowerLetter"/>
+      <w:lvlText w:val="%2)"/>
+      <w:lvlJc w:val="left"/>
+      <w:pPr>
+        <w:ind w:left="720" w:hanging="360"/>
+      </w:pPr>
+    </w:lvl>
+    <w:lvl w:ilvl="2">
+      <w:start w:val="1"/>
+      <w:numFmt w:val="lowerRoman"/>
+      <w:lvlText w:val="%3)"/>
+      <w:lvlJc w:val="left"/>
+      <w:pPr>
+        <w:ind w:left="1080" w:hanging="360"/>
+      </w:pPr>
+    </w:lvl>
+    <w:lvl w:ilvl="3">
+      <w:start w:val="1"/>
+      <w:numFmt w:val="decimal"/>
+      <w:lvlText w:val="(%4)"/>
+      <w:lvlJc w:val="left"/>
+      <w:pPr>
+        <w:ind w:left="1440" w:hanging="360"/>
+      </w:pPr>
+    </w:lvl>
+    <w:lvl w:ilvl="4">
+      <w:start w:val="1"/>
+      <w:numFmt w:val="lowerLetter"/>
+      <w:lvlText w:val="(%5)"/>
+      <w:lvlJc w:val="left"/>
+      <w:pPr>
+        <w:ind w:left="1800" w:hanging="360"/>
+      </w:pPr>
+    </w:lvl>
+    <w:lvl w:ilvl="5">
+      <w:start w:val="1"/>
+      <w:numFmt w:val="lowerRoman"/>
+      <w:lvlText w:val="(%6)"/>
+      <w:lvlJc w:val="left"/>
+      <w:pPr>
+        <w:ind w:left="2160" w:hanging="360"/>
+      </w:pPr>
+    </w:lvl>
+    <w:lvl w:ilvl="6">
+      <w:start w:val="1"/>
+      <w:numFmt w:val="decimal"/>
+      <w:lvlText w:val="%7."/>
+      <w:lvlJc w:val="left"/>
+      <w:pPr>
+        <w:ind w:left="2520" w:hanging="360"/>
+      </w:pPr>
+    </w:lvl>
+    <w:lvl w:ilvl="7">
+      <w:start w:val="1"/>
+      <w:numFmt w:val="lowerLetter"/>
+      <w:lvlText w:val="%8."/>
+      <w:lvlJc w:val="left"/>
+      <w:pPr>
+        <w:ind w:left="2880" w:hanging="360"/>
+      </w:pPr>
+    </w:lvl>
+    <w:lvl w:ilvl="8">
+      <w:start w:val="1"/>
+      <w:numFmt w:val="lowerRoman"/>
+      <w:lvlText w:val="%9."/>
+      <w:lvlJc w:val="left"/>
+      <w:pPr>
+        <w:ind w:left="3240" w:hanging="360"/>
+      </w:pPr>
+    </w:lvl>
+  </w:abstractNum>
+  <w:abstractNum w:abstractNumId="7" w15:restartNumberingAfterBreak="0">
     <w:nsid w:val="459232CD"/>
     <w:multiLevelType w:val="hybridMultilevel"/>
     <w:tmpl w:val="189EDFE4"/>
@@ -3059,7 +2829,7 @@
       </w:rPr>
     </w:lvl>
   </w:abstractNum>
-  <w:abstractNum w:abstractNumId="6" w15:restartNumberingAfterBreak="0">
+  <w:abstractNum w:abstractNumId="8" w15:restartNumberingAfterBreak="0">
     <w:nsid w:val="4BD9106F"/>
     <w:multiLevelType w:val="hybridMultilevel"/>
     <w:tmpl w:val="3F8092B8"/>
@@ -3171,7 +2941,268 @@
       </w:rPr>
     </w:lvl>
   </w:abstractNum>
-  <w:abstractNum w:abstractNumId="7" w15:restartNumberingAfterBreak="0">
+  <w:abstractNum w:abstractNumId="9" w15:restartNumberingAfterBreak="0">
+    <w:nsid w:val="53412669"/>
+    <w:multiLevelType w:val="multilevel"/>
+    <w:tmpl w:val="0409001D"/>
+    <w:lvl w:ilvl="0">
+      <w:start w:val="1"/>
+      <w:numFmt w:val="decimal"/>
+      <w:lvlText w:val="%1)"/>
+      <w:lvlJc w:val="left"/>
+      <w:pPr>
+        <w:ind w:left="360" w:hanging="360"/>
+      </w:pPr>
+    </w:lvl>
+    <w:lvl w:ilvl="1">
+      <w:start w:val="1"/>
+      <w:numFmt w:val="lowerLetter"/>
+      <w:lvlText w:val="%2)"/>
+      <w:lvlJc w:val="left"/>
+      <w:pPr>
+        <w:ind w:left="720" w:hanging="360"/>
+      </w:pPr>
+    </w:lvl>
+    <w:lvl w:ilvl="2">
+      <w:start w:val="1"/>
+      <w:numFmt w:val="lowerRoman"/>
+      <w:lvlText w:val="%3)"/>
+      <w:lvlJc w:val="left"/>
+      <w:pPr>
+        <w:ind w:left="1080" w:hanging="360"/>
+      </w:pPr>
+    </w:lvl>
+    <w:lvl w:ilvl="3">
+      <w:start w:val="1"/>
+      <w:numFmt w:val="decimal"/>
+      <w:lvlText w:val="(%4)"/>
+      <w:lvlJc w:val="left"/>
+      <w:pPr>
+        <w:ind w:left="1440" w:hanging="360"/>
+      </w:pPr>
+    </w:lvl>
+    <w:lvl w:ilvl="4">
+      <w:start w:val="1"/>
+      <w:numFmt w:val="lowerLetter"/>
+      <w:lvlText w:val="(%5)"/>
+      <w:lvlJc w:val="left"/>
+      <w:pPr>
+        <w:ind w:left="1800" w:hanging="360"/>
+      </w:pPr>
+    </w:lvl>
+    <w:lvl w:ilvl="5">
+      <w:start w:val="1"/>
+      <w:numFmt w:val="lowerRoman"/>
+      <w:lvlText w:val="(%6)"/>
+      <w:lvlJc w:val="left"/>
+      <w:pPr>
+        <w:ind w:left="2160" w:hanging="360"/>
+      </w:pPr>
+    </w:lvl>
+    <w:lvl w:ilvl="6">
+      <w:start w:val="1"/>
+      <w:numFmt w:val="decimal"/>
+      <w:lvlText w:val="%7."/>
+      <w:lvlJc w:val="left"/>
+      <w:pPr>
+        <w:ind w:left="2520" w:hanging="360"/>
+      </w:pPr>
+    </w:lvl>
+    <w:lvl w:ilvl="7">
+      <w:start w:val="1"/>
+      <w:numFmt w:val="lowerLetter"/>
+      <w:lvlText w:val="%8."/>
+      <w:lvlJc w:val="left"/>
+      <w:pPr>
+        <w:ind w:left="2880" w:hanging="360"/>
+      </w:pPr>
+    </w:lvl>
+    <w:lvl w:ilvl="8">
+      <w:start w:val="1"/>
+      <w:numFmt w:val="lowerRoman"/>
+      <w:lvlText w:val="%9."/>
+      <w:lvlJc w:val="left"/>
+      <w:pPr>
+        <w:ind w:left="3240" w:hanging="360"/>
+      </w:pPr>
+    </w:lvl>
+  </w:abstractNum>
+  <w:abstractNum w:abstractNumId="10" w15:restartNumberingAfterBreak="0">
+    <w:nsid w:val="55DA59CD"/>
+    <w:multiLevelType w:val="hybridMultilevel"/>
+    <w:tmpl w:val="618A8872"/>
+    <w:lvl w:ilvl="0" w:tplc="04090011">
+      <w:start w:val="1"/>
+      <w:numFmt w:val="decimal"/>
+      <w:lvlText w:val="%1)"/>
+      <w:lvlJc w:val="left"/>
+      <w:pPr>
+        <w:ind w:left="720" w:hanging="360"/>
+      </w:pPr>
+      <w:rPr>
+        <w:rFonts w:hint="default"/>
+      </w:rPr>
+    </w:lvl>
+    <w:lvl w:ilvl="1" w:tplc="04090019" w:tentative="1">
+      <w:start w:val="1"/>
+      <w:numFmt w:val="lowerLetter"/>
+      <w:lvlText w:val="%2."/>
+      <w:lvlJc w:val="left"/>
+      <w:pPr>
+        <w:ind w:left="1440" w:hanging="360"/>
+      </w:pPr>
+    </w:lvl>
+    <w:lvl w:ilvl="2" w:tplc="0409001B" w:tentative="1">
+      <w:start w:val="1"/>
+      <w:numFmt w:val="lowerRoman"/>
+      <w:lvlText w:val="%3."/>
+      <w:lvlJc w:val="right"/>
+      <w:pPr>
+        <w:ind w:left="2160" w:hanging="180"/>
+      </w:pPr>
+    </w:lvl>
+    <w:lvl w:ilvl="3" w:tplc="0409000F" w:tentative="1">
+      <w:start w:val="1"/>
+      <w:numFmt w:val="decimal"/>
+      <w:lvlText w:val="%4."/>
+      <w:lvlJc w:val="left"/>
+      <w:pPr>
+        <w:ind w:left="2880" w:hanging="360"/>
+      </w:pPr>
+    </w:lvl>
+    <w:lvl w:ilvl="4" w:tplc="04090019" w:tentative="1">
+      <w:start w:val="1"/>
+      <w:numFmt w:val="lowerLetter"/>
+      <w:lvlText w:val="%5."/>
+      <w:lvlJc w:val="left"/>
+      <w:pPr>
+        <w:ind w:left="3600" w:hanging="360"/>
+      </w:pPr>
+    </w:lvl>
+    <w:lvl w:ilvl="5" w:tplc="0409001B" w:tentative="1">
+      <w:start w:val="1"/>
+      <w:numFmt w:val="lowerRoman"/>
+      <w:lvlText w:val="%6."/>
+      <w:lvlJc w:val="right"/>
+      <w:pPr>
+        <w:ind w:left="4320" w:hanging="180"/>
+      </w:pPr>
+    </w:lvl>
+    <w:lvl w:ilvl="6" w:tplc="0409000F" w:tentative="1">
+      <w:start w:val="1"/>
+      <w:numFmt w:val="decimal"/>
+      <w:lvlText w:val="%7."/>
+      <w:lvlJc w:val="left"/>
+      <w:pPr>
+        <w:ind w:left="5040" w:hanging="360"/>
+      </w:pPr>
+    </w:lvl>
+    <w:lvl w:ilvl="7" w:tplc="04090019" w:tentative="1">
+      <w:start w:val="1"/>
+      <w:numFmt w:val="lowerLetter"/>
+      <w:lvlText w:val="%8."/>
+      <w:lvlJc w:val="left"/>
+      <w:pPr>
+        <w:ind w:left="5760" w:hanging="360"/>
+      </w:pPr>
+    </w:lvl>
+    <w:lvl w:ilvl="8" w:tplc="0409001B" w:tentative="1">
+      <w:start w:val="1"/>
+      <w:numFmt w:val="lowerRoman"/>
+      <w:lvlText w:val="%9."/>
+      <w:lvlJc w:val="right"/>
+      <w:pPr>
+        <w:ind w:left="6480" w:hanging="180"/>
+      </w:pPr>
+    </w:lvl>
+  </w:abstractNum>
+  <w:abstractNum w:abstractNumId="11" w15:restartNumberingAfterBreak="0">
+    <w:nsid w:val="57AA5820"/>
+    <w:multiLevelType w:val="hybridMultilevel"/>
+    <w:tmpl w:val="1F68352E"/>
+    <w:lvl w:ilvl="0" w:tplc="0409000F">
+      <w:start w:val="1"/>
+      <w:numFmt w:val="decimal"/>
+      <w:lvlText w:val="%1."/>
+      <w:lvlJc w:val="left"/>
+      <w:pPr>
+        <w:ind w:left="720" w:hanging="360"/>
+      </w:pPr>
+    </w:lvl>
+    <w:lvl w:ilvl="1" w:tplc="04090019">
+      <w:start w:val="1"/>
+      <w:numFmt w:val="lowerLetter"/>
+      <w:lvlText w:val="%2."/>
+      <w:lvlJc w:val="left"/>
+      <w:pPr>
+        <w:ind w:left="1440" w:hanging="360"/>
+      </w:pPr>
+    </w:lvl>
+    <w:lvl w:ilvl="2" w:tplc="0409001B">
+      <w:start w:val="1"/>
+      <w:numFmt w:val="lowerRoman"/>
+      <w:lvlText w:val="%3."/>
+      <w:lvlJc w:val="right"/>
+      <w:pPr>
+        <w:ind w:left="2160" w:hanging="180"/>
+      </w:pPr>
+    </w:lvl>
+    <w:lvl w:ilvl="3" w:tplc="0409000F">
+      <w:start w:val="1"/>
+      <w:numFmt w:val="decimal"/>
+      <w:lvlText w:val="%4."/>
+      <w:lvlJc w:val="left"/>
+      <w:pPr>
+        <w:ind w:left="2880" w:hanging="360"/>
+      </w:pPr>
+    </w:lvl>
+    <w:lvl w:ilvl="4" w:tplc="04090019" w:tentative="1">
+      <w:start w:val="1"/>
+      <w:numFmt w:val="lowerLetter"/>
+      <w:lvlText w:val="%5."/>
+      <w:lvlJc w:val="left"/>
+      <w:pPr>
+        <w:ind w:left="3600" w:hanging="360"/>
+      </w:pPr>
+    </w:lvl>
+    <w:lvl w:ilvl="5" w:tplc="0409001B" w:tentative="1">
+      <w:start w:val="1"/>
+      <w:numFmt w:val="lowerRoman"/>
+      <w:lvlText w:val="%6."/>
+      <w:lvlJc w:val="right"/>
+      <w:pPr>
+        <w:ind w:left="4320" w:hanging="180"/>
+      </w:pPr>
+    </w:lvl>
+    <w:lvl w:ilvl="6" w:tplc="0409000F" w:tentative="1">
+      <w:start w:val="1"/>
+      <w:numFmt w:val="decimal"/>
+      <w:lvlText w:val="%7."/>
+      <w:lvlJc w:val="left"/>
+      <w:pPr>
+        <w:ind w:left="5040" w:hanging="360"/>
+      </w:pPr>
+    </w:lvl>
+    <w:lvl w:ilvl="7" w:tplc="04090019" w:tentative="1">
+      <w:start w:val="1"/>
+      <w:numFmt w:val="lowerLetter"/>
+      <w:lvlText w:val="%8."/>
+      <w:lvlJc w:val="left"/>
+      <w:pPr>
+        <w:ind w:left="5760" w:hanging="360"/>
+      </w:pPr>
+    </w:lvl>
+    <w:lvl w:ilvl="8" w:tplc="0409001B" w:tentative="1">
+      <w:start w:val="1"/>
+      <w:numFmt w:val="lowerRoman"/>
+      <w:lvlText w:val="%9."/>
+      <w:lvlJc w:val="right"/>
+      <w:pPr>
+        <w:ind w:left="6480" w:hanging="180"/>
+      </w:pPr>
+    </w:lvl>
+  </w:abstractNum>
+  <w:abstractNum w:abstractNumId="12" w15:restartNumberingAfterBreak="0">
     <w:nsid w:val="75877C6E"/>
     <w:multiLevelType w:val="hybridMultilevel"/>
     <w:tmpl w:val="C8DC3E1A"/>
@@ -3284,28 +3315,43 @@
     </w:lvl>
   </w:abstractNum>
   <w:num w:numId="1">
+    <w:abstractNumId w:val="3"/>
+  </w:num>
+  <w:num w:numId="2">
+    <w:abstractNumId w:val="7"/>
+  </w:num>
+  <w:num w:numId="3">
+    <w:abstractNumId w:val="1"/>
+  </w:num>
+  <w:num w:numId="4">
+    <w:abstractNumId w:val="8"/>
+  </w:num>
+  <w:num w:numId="5">
     <w:abstractNumId w:val="2"/>
   </w:num>
-  <w:num w:numId="2">
+  <w:num w:numId="6">
+    <w:abstractNumId w:val="4"/>
+  </w:num>
+  <w:num w:numId="7">
+    <w:abstractNumId w:val="12"/>
+  </w:num>
+  <w:num w:numId="8">
     <w:abstractNumId w:val="5"/>
   </w:num>
-  <w:num w:numId="3">
+  <w:num w:numId="9">
+    <w:abstractNumId w:val="11"/>
+  </w:num>
+  <w:num w:numId="10">
+    <w:abstractNumId w:val="10"/>
+  </w:num>
+  <w:num w:numId="11">
+    <w:abstractNumId w:val="6"/>
+  </w:num>
+  <w:num w:numId="12">
     <w:abstractNumId w:val="0"/>
   </w:num>
-  <w:num w:numId="4">
-    <w:abstractNumId w:val="6"/>
-  </w:num>
-  <w:num w:numId="5">
-    <w:abstractNumId w:val="1"/>
-  </w:num>
-  <w:num w:numId="6">
-    <w:abstractNumId w:val="3"/>
-  </w:num>
-  <w:num w:numId="7">
-    <w:abstractNumId w:val="7"/>
-  </w:num>
-  <w:num w:numId="8">
-    <w:abstractNumId w:val="4"/>
+  <w:num w:numId="13">
+    <w:abstractNumId w:val="9"/>
   </w:num>
 </w:numbering>
 </file>
@@ -4477,6 +4523,50 @@
       <w:shd w:val="clear" w:color="auto" w:fill="F2F2F2" w:themeFill="background1" w:themeFillShade="F2"/>
     </w:rPr>
   </w:style>
+  <w:style w:type="paragraph" w:styleId="Header">
+    <w:name w:val="header"/>
+    <w:basedOn w:val="Normal"/>
+    <w:link w:val="HeaderChar"/>
+    <w:uiPriority w:val="99"/>
+    <w:unhideWhenUsed/>
+    <w:rsid w:val="00F72106"/>
+    <w:pPr>
+      <w:tabs>
+        <w:tab w:val="center" w:pos="4680"/>
+        <w:tab w:val="right" w:pos="9360"/>
+      </w:tabs>
+      <w:spacing w:before="0" w:after="0" w:line="240" w:lineRule="auto"/>
+    </w:pPr>
+  </w:style>
+  <w:style w:type="character" w:customStyle="1" w:styleId="HeaderChar">
+    <w:name w:val="Header Char"/>
+    <w:basedOn w:val="DefaultParagraphFont"/>
+    <w:link w:val="Header"/>
+    <w:uiPriority w:val="99"/>
+    <w:rsid w:val="00F72106"/>
+  </w:style>
+  <w:style w:type="paragraph" w:styleId="Footer">
+    <w:name w:val="footer"/>
+    <w:basedOn w:val="Normal"/>
+    <w:link w:val="FooterChar"/>
+    <w:uiPriority w:val="99"/>
+    <w:unhideWhenUsed/>
+    <w:rsid w:val="00F72106"/>
+    <w:pPr>
+      <w:tabs>
+        <w:tab w:val="center" w:pos="4680"/>
+        <w:tab w:val="right" w:pos="9360"/>
+      </w:tabs>
+      <w:spacing w:before="0" w:after="0" w:line="240" w:lineRule="auto"/>
+    </w:pPr>
+  </w:style>
+  <w:style w:type="character" w:customStyle="1" w:styleId="FooterChar">
+    <w:name w:val="Footer Char"/>
+    <w:basedOn w:val="DefaultParagraphFont"/>
+    <w:link w:val="Footer"/>
+    <w:uiPriority w:val="99"/>
+    <w:rsid w:val="00F72106"/>
+  </w:style>
 </w:styles>
 </file>
 
@@ -4739,16 +4829,4 @@
     </a:ext>
   </a:extLst>
 </a:theme>
-</file>
-
-<file path=customXml/item1.xml><?xml version="1.0" encoding="utf-8"?>
-<b:Sources xmlns:b="http://schemas.openxmlformats.org/officeDocument/2006/bibliography" xmlns="http://schemas.openxmlformats.org/officeDocument/2006/bibliography" SelectedStyle="" StyleName="" Version="0"/>
-</file>
-
-<file path=customXml/itemProps1.xml><?xml version="1.0" encoding="utf-8"?>
-<ds:datastoreItem xmlns:ds="http://schemas.openxmlformats.org/officeDocument/2006/customXml" ds:itemID="{ECE25BD1-FE3F-47E5-9C75-4FBC3BF1ABA6}">
-  <ds:schemaRefs>
-    <ds:schemaRef ds:uri="http://schemas.openxmlformats.org/officeDocument/2006/bibliography"/>
-  </ds:schemaRefs>
-</ds:datastoreItem>
 </file>
</xml_diff>